<commit_message>
Cambio word doc de la parte 3
</commit_message>
<xml_diff>
--- a/Docs/Observaciones-Lab 3.docx
+++ b/Docs/Observaciones-Lab 3.docx
@@ -1,13 +1,19 @@
 
 <file path=word/document.xml><?xml version="1.0" encoding="utf-8"?>
-<w:document xmlns:wpc="http://schemas.microsoft.com/office/word/2010/wordprocessingCanvas" xmlns:cx="http://schemas.microsoft.com/office/drawing/2014/chartex" xmlns:cx1="http://schemas.microsoft.com/office/drawing/2015/9/8/chartex" xmlns:cx2="http://schemas.microsoft.com/office/drawing/2015/10/21/chartex" xmlns:cx3="http://schemas.microsoft.com/office/drawing/2016/5/9/chartex" xmlns:cx4="http://schemas.microsoft.com/office/drawing/2016/5/10/chartex" xmlns:cx5="http://schemas.microsoft.com/office/drawing/2016/5/11/chartex" xmlns:cx6="http://schemas.microsoft.com/office/drawing/2016/5/12/chartex" xmlns:cx7="http://schemas.microsoft.com/office/drawing/2016/5/13/chartex" xmlns:cx8="http://schemas.microsoft.com/office/drawing/2016/5/14/chartex" xmlns:mc="http://schemas.openxmlformats.org/markup-compatibility/2006" xmlns:aink="http://schemas.microsoft.com/office/drawing/2016/ink" xmlns:am3d="http://schemas.microsoft.com/office/drawing/2017/model3d" xmlns:o="urn:schemas-microsoft-com:office:office" xmlns:r="http://schemas.openxmlformats.org/officeDocument/2006/relationships" xmlns:m="http://schemas.openxmlformats.org/officeDocument/2006/math" xmlns:v="urn:schemas-microsoft-com:vml" xmlns:wp14="http://schemas.microsoft.com/office/word/2010/wordprocessingDrawing" xmlns:wp="http://schemas.openxmlformats.org/drawingml/2006/wordprocessingDrawing" xmlns:w10="urn:schemas-microsoft-com:office:word" xmlns:w="http://schemas.openxmlformats.org/wordprocessingml/2006/main" xmlns:w14="http://schemas.microsoft.com/office/word/2010/wordml" xmlns:w15="http://schemas.microsoft.com/office/word/2012/wordml" xmlns:w16cex="http://schemas.microsoft.com/office/word/2018/wordml/cex" xmlns:w16cid="http://schemas.microsoft.com/office/word/2016/wordml/cid" xmlns:w16="http://schemas.microsoft.com/office/word/2018/wordml" xmlns:w16se="http://schemas.microsoft.com/office/word/2015/wordml/symex" xmlns:wpg="http://schemas.microsoft.com/office/word/2010/wordprocessingGroup" xmlns:wpi="http://schemas.microsoft.com/office/word/2010/wordprocessingInk" xmlns:wne="http://schemas.microsoft.com/office/word/2006/wordml" xmlns:wps="http://schemas.microsoft.com/office/word/2010/wordprocessingShape" mc:Ignorable="w14 w15 w16se w16cid w16 w16cex wp14">
+<w:document xmlns:wpc="http://schemas.microsoft.com/office/word/2010/wordprocessingCanvas" xmlns:cx="http://schemas.microsoft.com/office/drawing/2014/chartex" xmlns:cx1="http://schemas.microsoft.com/office/drawing/2015/9/8/chartex" xmlns:cx2="http://schemas.microsoft.com/office/drawing/2015/10/21/chartex" xmlns:cx3="http://schemas.microsoft.com/office/drawing/2016/5/9/chartex" xmlns:cx4="http://schemas.microsoft.com/office/drawing/2016/5/10/chartex" xmlns:cx5="http://schemas.microsoft.com/office/drawing/2016/5/11/chartex" xmlns:cx6="http://schemas.microsoft.com/office/drawing/2016/5/12/chartex" xmlns:cx7="http://schemas.microsoft.com/office/drawing/2016/5/13/chartex" xmlns:cx8="http://schemas.microsoft.com/office/drawing/2016/5/14/chartex" xmlns:mc="http://schemas.openxmlformats.org/markup-compatibility/2006" xmlns:aink="http://schemas.microsoft.com/office/drawing/2016/ink" xmlns:am3d="http://schemas.microsoft.com/office/drawing/2017/model3d" xmlns:o="urn:schemas-microsoft-com:office:office" xmlns:r="http://schemas.openxmlformats.org/officeDocument/2006/relationships" xmlns:m="http://schemas.openxmlformats.org/officeDocument/2006/math" xmlns:v="urn:schemas-microsoft-com:vml" xmlns:wp14="http://schemas.microsoft.com/office/word/2010/wordprocessingDrawing" xmlns:wp="http://schemas.openxmlformats.org/drawingml/2006/wordprocessingDrawing" xmlns:w10="urn:schemas-microsoft-com:office:word" xmlns:w="http://schemas.openxmlformats.org/wordprocessingml/2006/main" xmlns:w14="http://schemas.microsoft.com/office/word/2010/wordml" xmlns:w15="http://schemas.microsoft.com/office/word/2012/wordml" xmlns:w16cex="http://schemas.microsoft.com/office/word/2018/wordml/cex" xmlns:w16cid="http://schemas.microsoft.com/office/word/2016/wordml/cid" xmlns:w16="http://schemas.microsoft.com/office/word/2018/wordml" xmlns:w16sdtdh="http://schemas.microsoft.com/office/word/2020/wordml/sdtdatahash" xmlns:w16se="http://schemas.microsoft.com/office/word/2015/wordml/symex" xmlns:wpg="http://schemas.microsoft.com/office/word/2010/wordprocessingGroup" xmlns:wpi="http://schemas.microsoft.com/office/word/2010/wordprocessingInk" xmlns:wne="http://schemas.microsoft.com/office/word/2006/wordml" xmlns:wps="http://schemas.microsoft.com/office/word/2010/wordprocessingShape" mc:Ignorable="w14 w15 w16se w16cid w16 w16cex w16sdtdh wp14">
   <w:body>
     <w:p>
       <w:pPr>
         <w:pStyle w:val="Title"/>
         <w:jc w:val="center"/>
-      </w:pPr>
-      <w:r>
+        <w:rPr>
+          <w:lang w:val="es-CO"/>
+        </w:rPr>
+      </w:pPr>
+      <w:r>
+        <w:rPr>
+          <w:lang w:val="es-CO"/>
+        </w:rPr>
         <w:t>OBSERVACIONES DEL LA PRACTICA</w:t>
       </w:r>
     </w:p>
@@ -114,56 +120,130 @@
     <w:p>
       <w:pPr>
         <w:pStyle w:val="ListParagraph"/>
-        <w:numPr>
-          <w:ilvl w:val="0"/>
-          <w:numId w:val="1"/>
-        </w:numPr>
         <w:spacing w:after="0"/>
+        <w:ind w:left="360"/>
         <w:jc w:val="both"/>
         <w:rPr>
-          <w:rFonts w:ascii="Dax-Regular" w:hAnsi="Dax-Regular"/>
-          <w:lang w:val="es-419"/>
-        </w:rPr>
-      </w:pPr>
-      <w:r>
-        <w:rPr>
-          <w:rFonts w:ascii="Dax-Regular" w:hAnsi="Dax-Regular"/>
-          <w:lang w:val="es-419"/>
-        </w:rPr>
-        <w:t xml:space="preserve">¿Cómo se almacenan los datos de </w:t>
-      </w:r>
-      <w:r>
-        <w:rPr>
-          <w:rFonts w:ascii="Dax-Regular" w:hAnsi="Dax-Regular"/>
-          <w:b/>
-          <w:bCs/>
-          <w:lang w:val="es-419"/>
-        </w:rPr>
-        <w:t>GoodReads</w:t>
-      </w:r>
-      <w:r>
-        <w:rPr>
-          <w:rFonts w:ascii="Dax-Regular" w:hAnsi="Dax-Regular"/>
-          <w:lang w:val="es-419"/>
-        </w:rPr>
-        <w:t xml:space="preserve"> en el </w:t>
-      </w:r>
-      <w:r>
-        <w:rPr>
-          <w:rFonts w:ascii="Consolas" w:hAnsi="Consolas"/>
-          <w:b/>
-          <w:bCs/>
-          <w:lang w:val="es-419"/>
-        </w:rPr>
-        <w:t>model.py</w:t>
-      </w:r>
-      <w:r>
-        <w:rPr>
-          <w:rFonts w:ascii="Dax-Regular" w:hAnsi="Dax-Regular"/>
-          <w:lang w:val="es-419"/>
-        </w:rPr>
-        <w:t>?</w:t>
-      </w:r>
+          <w:lang w:val="es-419"/>
+        </w:rPr>
+      </w:pPr>
+    </w:p>
+    <w:p>
+      <w:pPr>
+        <w:pStyle w:val="ListParagraph"/>
+        <w:spacing w:after="0"/>
+        <w:ind w:left="360"/>
+        <w:jc w:val="both"/>
+        <w:rPr>
+          <w:rFonts w:ascii="Dax-Regular" w:hAnsi="Dax-Regular"/>
+          <w:lang w:val="es-419"/>
+        </w:rPr>
+      </w:pPr>
+      <w:r>
+        <w:rPr>
+          <w:rFonts w:ascii="Dax-Regular" w:hAnsi="Dax-Regular"/>
+          <w:lang w:val="es-419"/>
+        </w:rPr>
+        <w:t xml:space="preserve">El </w:t>
+      </w:r>
+      <w:proofErr w:type="spellStart"/>
+      <w:r>
+        <w:rPr>
+          <w:rFonts w:ascii="Dax-Regular" w:hAnsi="Dax-Regular"/>
+          <w:lang w:val="es-419"/>
+        </w:rPr>
+        <w:t>view</w:t>
+      </w:r>
+      <w:proofErr w:type="spellEnd"/>
+      <w:r>
+        <w:rPr>
+          <w:rFonts w:ascii="Dax-Regular" w:hAnsi="Dax-Regular"/>
+          <w:lang w:val="es-419"/>
+        </w:rPr>
+        <w:t xml:space="preserve"> le pide información al usuario de dos maneras, al ejecutar la aplicación le pide un valor numérico para que el programa ejecute la opción que desea el usuario y luego dependiendo de la opción seleccionada se piden datos para las diferentes opciones. Al seleccionar la opción 2 le pide por medio de un input un valor numérico al usuario para buscar en el top que se indique por el input. Para la opción 3</w:t>
+      </w:r>
+      <w:r>
+        <w:rPr>
+          <w:rFonts w:ascii="Dax-Regular" w:hAnsi="Dax-Regular"/>
+          <w:lang w:val="es-419"/>
+        </w:rPr>
+        <w:t xml:space="preserve"> se hace un trabajo análogo con el nombre del autor para consultar sus libros y para la opción 4 se pide por input al usuario la etiqueta a buscar. En cuanto al output, el view.py le muestra al usuario dos cosas; las opciones del menú cada vez que se corre la aplicación y los resultados asociados a cada función, una vez se corre el programa. Es decir en la opción 1 una vez se corra con éxito el </w:t>
+      </w:r>
+      <w:proofErr w:type="spellStart"/>
+      <w:r>
+        <w:rPr>
+          <w:rFonts w:ascii="Dax-Regular" w:hAnsi="Dax-Regular"/>
+          <w:lang w:val="es-419"/>
+        </w:rPr>
+        <w:t>view</w:t>
+      </w:r>
+      <w:proofErr w:type="spellEnd"/>
+      <w:r>
+        <w:rPr>
+          <w:rFonts w:ascii="Dax-Regular" w:hAnsi="Dax-Regular"/>
+          <w:lang w:val="es-419"/>
+        </w:rPr>
+        <w:t xml:space="preserve"> le muestra al usuario el numero de libros, autores, géneros y tags cargados por medio de un </w:t>
+      </w:r>
+      <w:proofErr w:type="spellStart"/>
+      <w:r>
+        <w:rPr>
+          <w:rFonts w:ascii="Dax-Regular" w:hAnsi="Dax-Regular"/>
+          <w:lang w:val="es-419"/>
+        </w:rPr>
+        <w:t>print</w:t>
+      </w:r>
+      <w:proofErr w:type="spellEnd"/>
+      <w:r>
+        <w:rPr>
+          <w:rFonts w:ascii="Dax-Regular" w:hAnsi="Dax-Regular"/>
+          <w:lang w:val="es-419"/>
+        </w:rPr>
+        <w:t xml:space="preserve">. Similarmente el </w:t>
+      </w:r>
+      <w:proofErr w:type="spellStart"/>
+      <w:r>
+        <w:rPr>
+          <w:rFonts w:ascii="Dax-Regular" w:hAnsi="Dax-Regular"/>
+          <w:lang w:val="es-419"/>
+        </w:rPr>
+        <w:t>view</w:t>
+      </w:r>
+      <w:proofErr w:type="spellEnd"/>
+      <w:r>
+        <w:rPr>
+          <w:rFonts w:ascii="Dax-Regular" w:hAnsi="Dax-Regular"/>
+          <w:lang w:val="es-419"/>
+        </w:rPr>
+        <w:t xml:space="preserve"> imprime los resultados de las otras funciones una vez se recibieron los inputs necesarios del usuario. Una vez imprime los resultados de la función realizada, el </w:t>
+      </w:r>
+      <w:proofErr w:type="spellStart"/>
+      <w:r>
+        <w:rPr>
+          <w:rFonts w:ascii="Dax-Regular" w:hAnsi="Dax-Regular"/>
+          <w:lang w:val="es-419"/>
+        </w:rPr>
+        <w:t>view</w:t>
+      </w:r>
+      <w:proofErr w:type="spellEnd"/>
+      <w:r>
+        <w:rPr>
+          <w:rFonts w:ascii="Dax-Regular" w:hAnsi="Dax-Regular"/>
+          <w:lang w:val="es-419"/>
+        </w:rPr>
+        <w:t xml:space="preserve"> imprime nuevamente las opciones del programa (al menos que el usuario haya seleccionado 0) y espera al input del usuario para realizar la opción seleccionada.</w:t>
+      </w:r>
+    </w:p>
+    <w:p>
+      <w:pPr>
+        <w:pStyle w:val="ListParagraph"/>
+        <w:spacing w:after="0"/>
+        <w:ind w:left="360"/>
+        <w:jc w:val="both"/>
+        <w:rPr>
+          <w:lang w:val="es-419"/>
+        </w:rPr>
+      </w:pPr>
     </w:p>
     <w:p>
       <w:pPr>
@@ -184,7 +264,25 @@
           <w:rFonts w:ascii="Dax-Regular" w:hAnsi="Dax-Regular"/>
           <w:lang w:val="es-419"/>
         </w:rPr>
-        <w:t xml:space="preserve">¿Cuáles son las funciones que comunican el el </w:t>
+        <w:t xml:space="preserve">¿Cómo se almacenan los datos de </w:t>
+      </w:r>
+      <w:proofErr w:type="spellStart"/>
+      <w:r>
+        <w:rPr>
+          <w:rFonts w:ascii="Dax-Regular" w:hAnsi="Dax-Regular"/>
+          <w:b/>
+          <w:bCs/>
+          <w:lang w:val="es-419"/>
+        </w:rPr>
+        <w:t>GoodReads</w:t>
+      </w:r>
+      <w:proofErr w:type="spellEnd"/>
+      <w:r>
+        <w:rPr>
+          <w:rFonts w:ascii="Dax-Regular" w:hAnsi="Dax-Regular"/>
+          <w:lang w:val="es-419"/>
+        </w:rPr>
+        <w:t xml:space="preserve"> en el </w:t>
       </w:r>
       <w:r>
         <w:rPr>
@@ -193,14 +291,246 @@
           <w:bCs/>
           <w:lang w:val="es-419"/>
         </w:rPr>
-        <w:t xml:space="preserve">view.py </w:t>
-      </w:r>
-      <w:r>
-        <w:rPr>
-          <w:rFonts w:ascii="Dax-Regular" w:hAnsi="Dax-Regular"/>
-          <w:lang w:val="es-419"/>
-        </w:rPr>
-        <w:t>y el</w:t>
+        <w:t>model.py</w:t>
+      </w:r>
+      <w:r>
+        <w:rPr>
+          <w:rFonts w:ascii="Dax-Regular" w:hAnsi="Dax-Regular"/>
+          <w:lang w:val="es-419"/>
+        </w:rPr>
+        <w:t>?</w:t>
+      </w:r>
+    </w:p>
+    <w:p>
+      <w:pPr>
+        <w:pStyle w:val="ListParagraph"/>
+        <w:spacing w:after="0"/>
+        <w:ind w:left="360"/>
+        <w:jc w:val="both"/>
+        <w:rPr>
+          <w:rFonts w:ascii="Dax-Regular" w:hAnsi="Dax-Regular"/>
+          <w:lang w:val="es-419"/>
+        </w:rPr>
+      </w:pPr>
+    </w:p>
+    <w:p>
+      <w:pPr>
+        <w:pStyle w:val="ListParagraph"/>
+        <w:spacing w:after="0"/>
+        <w:ind w:left="360"/>
+        <w:jc w:val="both"/>
+        <w:rPr>
+          <w:rFonts w:ascii="Dax-Regular" w:hAnsi="Dax-Regular"/>
+          <w:lang w:val="es-419"/>
+        </w:rPr>
+      </w:pPr>
+      <w:r>
+        <w:rPr>
+          <w:rFonts w:ascii="Dax-Regular" w:hAnsi="Dax-Regular"/>
+          <w:lang w:val="es-419"/>
+        </w:rPr>
+        <w:t xml:space="preserve">Primero se crea el catalogo con las etiquetas de libros, autores, tags y </w:t>
+      </w:r>
+      <w:proofErr w:type="spellStart"/>
+      <w:r>
+        <w:rPr>
+          <w:rFonts w:ascii="Dax-Regular" w:hAnsi="Dax-Regular"/>
+          <w:lang w:val="es-419"/>
+        </w:rPr>
+        <w:t>booktags</w:t>
+      </w:r>
+      <w:proofErr w:type="spellEnd"/>
+      <w:r>
+        <w:rPr>
+          <w:rFonts w:ascii="Dax-Regular" w:hAnsi="Dax-Regular"/>
+          <w:lang w:val="es-419"/>
+        </w:rPr>
+        <w:t xml:space="preserve"> y su correspondiente espacio </w:t>
+      </w:r>
+      <w:proofErr w:type="spellStart"/>
+      <w:r>
+        <w:rPr>
+          <w:rFonts w:ascii="Dax-Regular" w:hAnsi="Dax-Regular"/>
+          <w:lang w:val="es-419"/>
+        </w:rPr>
+        <w:t>vacio</w:t>
+      </w:r>
+      <w:proofErr w:type="spellEnd"/>
+      <w:r>
+        <w:rPr>
+          <w:rFonts w:ascii="Dax-Regular" w:hAnsi="Dax-Regular"/>
+          <w:lang w:val="es-419"/>
+        </w:rPr>
+        <w:t xml:space="preserve">, luego se crean una </w:t>
+      </w:r>
+      <w:proofErr w:type="gramStart"/>
+      <w:r>
+        <w:rPr>
+          <w:rFonts w:ascii="Dax-Regular" w:hAnsi="Dax-Regular"/>
+          <w:lang w:val="es-419"/>
+        </w:rPr>
+        <w:t>single</w:t>
+      </w:r>
+      <w:proofErr w:type="gramEnd"/>
+      <w:r>
+        <w:rPr>
+          <w:rFonts w:ascii="Dax-Regular" w:hAnsi="Dax-Regular"/>
+          <w:lang w:val="es-419"/>
+        </w:rPr>
+        <w:t xml:space="preserve"> </w:t>
+      </w:r>
+      <w:proofErr w:type="spellStart"/>
+      <w:r>
+        <w:rPr>
+          <w:rFonts w:ascii="Dax-Regular" w:hAnsi="Dax-Regular"/>
+          <w:lang w:val="es-419"/>
+        </w:rPr>
+        <w:t>linked</w:t>
+      </w:r>
+      <w:proofErr w:type="spellEnd"/>
+      <w:r>
+        <w:rPr>
+          <w:rFonts w:ascii="Dax-Regular" w:hAnsi="Dax-Regular"/>
+          <w:lang w:val="es-419"/>
+        </w:rPr>
+        <w:t xml:space="preserve"> </w:t>
+      </w:r>
+      <w:proofErr w:type="spellStart"/>
+      <w:r>
+        <w:rPr>
+          <w:rFonts w:ascii="Dax-Regular" w:hAnsi="Dax-Regular"/>
+          <w:lang w:val="es-419"/>
+        </w:rPr>
+        <w:t>list</w:t>
+      </w:r>
+      <w:proofErr w:type="spellEnd"/>
+      <w:r>
+        <w:rPr>
+          <w:rFonts w:ascii="Dax-Regular" w:hAnsi="Dax-Regular"/>
+          <w:lang w:val="es-419"/>
+        </w:rPr>
+        <w:t xml:space="preserve"> para los libros y 3 array </w:t>
+      </w:r>
+      <w:proofErr w:type="spellStart"/>
+      <w:r>
+        <w:rPr>
+          <w:rFonts w:ascii="Dax-Regular" w:hAnsi="Dax-Regular"/>
+          <w:lang w:val="es-419"/>
+        </w:rPr>
+        <w:t>list</w:t>
+      </w:r>
+      <w:proofErr w:type="spellEnd"/>
+      <w:r>
+        <w:rPr>
+          <w:rFonts w:ascii="Dax-Regular" w:hAnsi="Dax-Regular"/>
+          <w:lang w:val="es-419"/>
+        </w:rPr>
+        <w:t xml:space="preserve">, para los autores, tags y </w:t>
+      </w:r>
+      <w:proofErr w:type="spellStart"/>
+      <w:r>
+        <w:rPr>
+          <w:rFonts w:ascii="Dax-Regular" w:hAnsi="Dax-Regular"/>
+          <w:lang w:val="es-419"/>
+        </w:rPr>
+        <w:t>booktags</w:t>
+      </w:r>
+      <w:proofErr w:type="spellEnd"/>
+      <w:r>
+        <w:rPr>
+          <w:rFonts w:ascii="Dax-Regular" w:hAnsi="Dax-Regular"/>
+          <w:lang w:val="es-419"/>
+        </w:rPr>
+        <w:t xml:space="preserve"> (estas listas son vacías). Para agregar los libros, se agrega en la última posición de la lista el libro </w:t>
+      </w:r>
+      <w:r>
+        <w:rPr>
+          <w:rFonts w:ascii="Dax-Regular" w:hAnsi="Dax-Regular"/>
+          <w:lang w:val="es-419"/>
+        </w:rPr>
+        <w:t xml:space="preserve">y se agrega el autor del libro y crea el libro en la lista del autor el cual es el apuntador del libro. En cuanto a los tags y </w:t>
+      </w:r>
+      <w:proofErr w:type="spellStart"/>
+      <w:r>
+        <w:rPr>
+          <w:rFonts w:ascii="Dax-Regular" w:hAnsi="Dax-Regular"/>
+          <w:lang w:val="es-419"/>
+        </w:rPr>
+        <w:t>booktags</w:t>
+      </w:r>
+      <w:proofErr w:type="spellEnd"/>
+      <w:r>
+        <w:rPr>
+          <w:rFonts w:ascii="Dax-Regular" w:hAnsi="Dax-Regular"/>
+          <w:lang w:val="es-419"/>
+        </w:rPr>
+        <w:t xml:space="preserve"> estos se agregan a sus listas respectivas. Para cada autor se tiene su nombre, sus libros y su rating promedio. Los tags se almacenan con su nombre y su id. Los </w:t>
+      </w:r>
+      <w:proofErr w:type="spellStart"/>
+      <w:r>
+        <w:rPr>
+          <w:rFonts w:ascii="Dax-Regular" w:hAnsi="Dax-Regular"/>
+          <w:lang w:val="es-419"/>
+        </w:rPr>
+        <w:t>book</w:t>
+      </w:r>
+      <w:proofErr w:type="spellEnd"/>
+      <w:r>
+        <w:rPr>
+          <w:rFonts w:ascii="Dax-Regular" w:hAnsi="Dax-Regular"/>
+          <w:lang w:val="es-419"/>
+        </w:rPr>
+        <w:t xml:space="preserve"> tags se almacenan con su id del libro y del tag.</w:t>
+      </w:r>
+    </w:p>
+    <w:p>
+      <w:pPr>
+        <w:pStyle w:val="ListParagraph"/>
+        <w:spacing w:after="0"/>
+        <w:ind w:left="360"/>
+        <w:jc w:val="both"/>
+        <w:rPr>
+          <w:rFonts w:ascii="Dax-Regular" w:hAnsi="Dax-Regular"/>
+          <w:lang w:val="es-419"/>
+        </w:rPr>
+      </w:pPr>
+    </w:p>
+    <w:p>
+      <w:pPr>
+        <w:pStyle w:val="ListParagraph"/>
+        <w:numPr>
+          <w:ilvl w:val="0"/>
+          <w:numId w:val="1"/>
+        </w:numPr>
+        <w:spacing w:after="0"/>
+        <w:jc w:val="both"/>
+        <w:rPr>
+          <w:rFonts w:ascii="Dax-Regular" w:hAnsi="Dax-Regular"/>
+          <w:lang w:val="es-419"/>
+        </w:rPr>
+      </w:pPr>
+      <w:r>
+        <w:rPr>
+          <w:rFonts w:ascii="Dax-Regular" w:hAnsi="Dax-Regular"/>
+          <w:lang w:val="es-419"/>
+        </w:rPr>
+        <w:t xml:space="preserve">¿Cuáles son las funciones que comunican el </w:t>
+      </w:r>
+      <w:proofErr w:type="spellStart"/>
+      <w:r>
+        <w:rPr>
+          <w:rFonts w:ascii="Dax-Regular" w:hAnsi="Dax-Regular"/>
+          <w:lang w:val="es-419"/>
+        </w:rPr>
+        <w:t>el</w:t>
+      </w:r>
+      <w:proofErr w:type="spellEnd"/>
+      <w:r>
+        <w:rPr>
+          <w:rFonts w:ascii="Dax-Regular" w:hAnsi="Dax-Regular"/>
+          <w:lang w:val="es-419"/>
+        </w:rPr>
+        <w:t xml:space="preserve"> </w:t>
       </w:r>
       <w:r>
         <w:rPr>
@@ -209,6 +539,22 @@
           <w:bCs/>
           <w:lang w:val="es-419"/>
         </w:rPr>
+        <w:t xml:space="preserve">view.py </w:t>
+      </w:r>
+      <w:r>
+        <w:rPr>
+          <w:rFonts w:ascii="Dax-Regular" w:hAnsi="Dax-Regular"/>
+          <w:lang w:val="es-419"/>
+        </w:rPr>
+        <w:t>y el</w:t>
+      </w:r>
+      <w:r>
+        <w:rPr>
+          <w:rFonts w:ascii="Consolas" w:hAnsi="Consolas"/>
+          <w:b/>
+          <w:bCs/>
+          <w:lang w:val="es-419"/>
+        </w:rPr>
         <w:t xml:space="preserve"> model.py</w:t>
       </w:r>
       <w:r>
@@ -218,6 +564,454 @@
         </w:rPr>
         <w:t>?</w:t>
       </w:r>
+    </w:p>
+    <w:p>
+      <w:pPr>
+        <w:pStyle w:val="ListParagraph"/>
+        <w:spacing w:after="0"/>
+        <w:ind w:left="360"/>
+        <w:jc w:val="both"/>
+        <w:rPr>
+          <w:rFonts w:ascii="Dax-Regular" w:hAnsi="Dax-Regular"/>
+          <w:lang w:val="es-419"/>
+        </w:rPr>
+      </w:pPr>
+    </w:p>
+    <w:p>
+      <w:pPr>
+        <w:pStyle w:val="ListParagraph"/>
+        <w:spacing w:after="0"/>
+        <w:ind w:left="360"/>
+        <w:jc w:val="both"/>
+        <w:rPr>
+          <w:rFonts w:ascii="Dax-Regular" w:hAnsi="Dax-Regular"/>
+          <w:lang w:val="es-419"/>
+        </w:rPr>
+      </w:pPr>
+      <w:proofErr w:type="spellStart"/>
+      <w:r>
+        <w:rPr>
+          <w:rFonts w:ascii="Dax-Regular" w:hAnsi="Dax-Regular"/>
+          <w:lang w:val="es-419"/>
+        </w:rPr>
+        <w:t>Initcatalog</w:t>
+      </w:r>
+      <w:proofErr w:type="spellEnd"/>
+      <w:r>
+        <w:rPr>
+          <w:rFonts w:ascii="Dax-Regular" w:hAnsi="Dax-Regular"/>
+          <w:lang w:val="es-419"/>
+        </w:rPr>
+        <w:t xml:space="preserve"> llama a la función del </w:t>
+      </w:r>
+      <w:proofErr w:type="spellStart"/>
+      <w:r>
+        <w:rPr>
+          <w:rFonts w:ascii="Dax-Regular" w:hAnsi="Dax-Regular"/>
+          <w:lang w:val="es-419"/>
+        </w:rPr>
+        <w:t>model</w:t>
+      </w:r>
+      <w:proofErr w:type="spellEnd"/>
+      <w:r>
+        <w:rPr>
+          <w:rFonts w:ascii="Dax-Regular" w:hAnsi="Dax-Regular"/>
+          <w:lang w:val="es-419"/>
+        </w:rPr>
+        <w:t xml:space="preserve"> que crea el </w:t>
+      </w:r>
+      <w:proofErr w:type="spellStart"/>
+      <w:r>
+        <w:rPr>
+          <w:rFonts w:ascii="Dax-Regular" w:hAnsi="Dax-Regular"/>
+          <w:lang w:val="es-419"/>
+        </w:rPr>
+        <w:t>catalog</w:t>
+      </w:r>
+      <w:proofErr w:type="spellEnd"/>
+    </w:p>
+    <w:p>
+      <w:pPr>
+        <w:pStyle w:val="ListParagraph"/>
+        <w:spacing w:after="0"/>
+        <w:ind w:left="360"/>
+        <w:jc w:val="both"/>
+        <w:rPr>
+          <w:rFonts w:ascii="Dax-Regular" w:hAnsi="Dax-Regular"/>
+          <w:lang w:val="es-419"/>
+        </w:rPr>
+      </w:pPr>
+      <w:proofErr w:type="spellStart"/>
+      <w:r>
+        <w:rPr>
+          <w:rFonts w:ascii="Dax-Regular" w:hAnsi="Dax-Regular"/>
+          <w:lang w:val="es-419"/>
+        </w:rPr>
+        <w:t>Loadbooks</w:t>
+      </w:r>
+      <w:proofErr w:type="spellEnd"/>
+      <w:r>
+        <w:rPr>
+          <w:rFonts w:ascii="Dax-Regular" w:hAnsi="Dax-Regular"/>
+          <w:lang w:val="es-419"/>
+        </w:rPr>
+        <w:t xml:space="preserve"> llama a la función del </w:t>
+      </w:r>
+      <w:proofErr w:type="spellStart"/>
+      <w:r>
+        <w:rPr>
+          <w:rFonts w:ascii="Dax-Regular" w:hAnsi="Dax-Regular"/>
+          <w:lang w:val="es-419"/>
+        </w:rPr>
+        <w:t>model</w:t>
+      </w:r>
+      <w:proofErr w:type="spellEnd"/>
+      <w:r>
+        <w:rPr>
+          <w:rFonts w:ascii="Dax-Regular" w:hAnsi="Dax-Regular"/>
+          <w:lang w:val="es-419"/>
+        </w:rPr>
+        <w:t xml:space="preserve"> que agrega un libro al </w:t>
+      </w:r>
+      <w:proofErr w:type="spellStart"/>
+      <w:r>
+        <w:rPr>
+          <w:rFonts w:ascii="Dax-Regular" w:hAnsi="Dax-Regular"/>
+          <w:lang w:val="es-419"/>
+        </w:rPr>
+        <w:t>catalog</w:t>
+      </w:r>
+      <w:proofErr w:type="spellEnd"/>
+      <w:r>
+        <w:rPr>
+          <w:rFonts w:ascii="Dax-Regular" w:hAnsi="Dax-Regular"/>
+          <w:lang w:val="es-419"/>
+        </w:rPr>
+        <w:t xml:space="preserve"> y esto se hace de manera </w:t>
+      </w:r>
+      <w:proofErr w:type="spellStart"/>
+      <w:r>
+        <w:rPr>
+          <w:rFonts w:ascii="Dax-Regular" w:hAnsi="Dax-Regular"/>
+          <w:lang w:val="es-419"/>
+        </w:rPr>
+        <w:t>anloga</w:t>
+      </w:r>
+      <w:proofErr w:type="spellEnd"/>
+      <w:r>
+        <w:rPr>
+          <w:rFonts w:ascii="Dax-Regular" w:hAnsi="Dax-Regular"/>
+          <w:lang w:val="es-419"/>
+        </w:rPr>
+        <w:t xml:space="preserve"> con </w:t>
+      </w:r>
+      <w:proofErr w:type="spellStart"/>
+      <w:r>
+        <w:rPr>
+          <w:rFonts w:ascii="Dax-Regular" w:hAnsi="Dax-Regular"/>
+          <w:lang w:val="es-419"/>
+        </w:rPr>
+        <w:t>loadtags</w:t>
+      </w:r>
+      <w:proofErr w:type="spellEnd"/>
+      <w:r>
+        <w:rPr>
+          <w:rFonts w:ascii="Dax-Regular" w:hAnsi="Dax-Regular"/>
+          <w:lang w:val="es-419"/>
+        </w:rPr>
+        <w:t xml:space="preserve"> y </w:t>
+      </w:r>
+      <w:proofErr w:type="spellStart"/>
+      <w:r>
+        <w:rPr>
+          <w:rFonts w:ascii="Dax-Regular" w:hAnsi="Dax-Regular"/>
+          <w:lang w:val="es-419"/>
+        </w:rPr>
+        <w:t>loadBookTags</w:t>
+      </w:r>
+      <w:proofErr w:type="spellEnd"/>
+      <w:r>
+        <w:rPr>
+          <w:rFonts w:ascii="Dax-Regular" w:hAnsi="Dax-Regular"/>
+          <w:lang w:val="es-419"/>
+        </w:rPr>
+        <w:t>.</w:t>
+      </w:r>
+    </w:p>
+    <w:p>
+      <w:pPr>
+        <w:pStyle w:val="ListParagraph"/>
+        <w:spacing w:after="0"/>
+        <w:ind w:left="360"/>
+        <w:jc w:val="both"/>
+        <w:rPr>
+          <w:rFonts w:ascii="Dax-Regular" w:hAnsi="Dax-Regular"/>
+          <w:lang w:val="es-419"/>
+        </w:rPr>
+      </w:pPr>
+      <w:proofErr w:type="spellStart"/>
+      <w:r>
+        <w:rPr>
+          <w:rFonts w:ascii="Dax-Regular" w:hAnsi="Dax-Regular"/>
+          <w:lang w:val="es-419"/>
+        </w:rPr>
+        <w:t>Sortbooks</w:t>
+      </w:r>
+      <w:proofErr w:type="spellEnd"/>
+      <w:r>
+        <w:rPr>
+          <w:rFonts w:ascii="Dax-Regular" w:hAnsi="Dax-Regular"/>
+          <w:lang w:val="es-419"/>
+        </w:rPr>
+        <w:t xml:space="preserve"> ordena los libros por su rating en base a la función </w:t>
+      </w:r>
+      <w:proofErr w:type="spellStart"/>
+      <w:r>
+        <w:rPr>
+          <w:rFonts w:ascii="Dax-Regular" w:hAnsi="Dax-Regular"/>
+          <w:lang w:val="es-419"/>
+        </w:rPr>
+        <w:t>sortbooks</w:t>
+      </w:r>
+      <w:proofErr w:type="spellEnd"/>
+      <w:r>
+        <w:rPr>
+          <w:rFonts w:ascii="Dax-Regular" w:hAnsi="Dax-Regular"/>
+          <w:lang w:val="es-419"/>
+        </w:rPr>
+        <w:t xml:space="preserve"> del </w:t>
+      </w:r>
+      <w:proofErr w:type="spellStart"/>
+      <w:r>
+        <w:rPr>
+          <w:rFonts w:ascii="Dax-Regular" w:hAnsi="Dax-Regular"/>
+          <w:lang w:val="es-419"/>
+        </w:rPr>
+        <w:t>model</w:t>
+      </w:r>
+      <w:proofErr w:type="spellEnd"/>
+      <w:r>
+        <w:rPr>
+          <w:rFonts w:ascii="Dax-Regular" w:hAnsi="Dax-Regular"/>
+          <w:lang w:val="es-419"/>
+        </w:rPr>
+        <w:t xml:space="preserve">, de manera análoga se hace con </w:t>
+      </w:r>
+      <w:proofErr w:type="spellStart"/>
+      <w:r>
+        <w:rPr>
+          <w:rFonts w:ascii="Dax-Regular" w:hAnsi="Dax-Regular"/>
+          <w:lang w:val="es-419"/>
+        </w:rPr>
+        <w:t>countBooksByTags</w:t>
+      </w:r>
+      <w:proofErr w:type="spellEnd"/>
+      <w:r>
+        <w:rPr>
+          <w:rFonts w:ascii="Dax-Regular" w:hAnsi="Dax-Regular"/>
+          <w:lang w:val="es-419"/>
+        </w:rPr>
+        <w:t xml:space="preserve"> </w:t>
+      </w:r>
+      <w:proofErr w:type="spellStart"/>
+      <w:r>
+        <w:rPr>
+          <w:rFonts w:ascii="Dax-Regular" w:hAnsi="Dax-Regular"/>
+          <w:lang w:val="es-419"/>
+        </w:rPr>
+        <w:t>getBestBooks</w:t>
+      </w:r>
+      <w:proofErr w:type="spellEnd"/>
+      <w:r>
+        <w:rPr>
+          <w:rFonts w:ascii="Dax-Regular" w:hAnsi="Dax-Regular"/>
+          <w:lang w:val="es-419"/>
+        </w:rPr>
+        <w:t xml:space="preserve"> y </w:t>
+      </w:r>
+      <w:proofErr w:type="spellStart"/>
+      <w:r>
+        <w:rPr>
+          <w:rFonts w:ascii="Dax-Regular" w:hAnsi="Dax-Regular"/>
+          <w:lang w:val="es-419"/>
+        </w:rPr>
+        <w:t>getBooksByAuthor</w:t>
+      </w:r>
+      <w:proofErr w:type="spellEnd"/>
+      <w:r>
+        <w:rPr>
+          <w:rFonts w:ascii="Dax-Regular" w:hAnsi="Dax-Regular"/>
+          <w:lang w:val="es-419"/>
+        </w:rPr>
+        <w:t>.</w:t>
+      </w:r>
+    </w:p>
+    <w:p>
+      <w:pPr>
+        <w:pStyle w:val="ListParagraph"/>
+        <w:spacing w:after="0"/>
+        <w:ind w:left="360"/>
+        <w:jc w:val="both"/>
+        <w:rPr>
+          <w:rFonts w:ascii="Dax-Regular" w:hAnsi="Dax-Regular"/>
+          <w:lang w:val="es-419"/>
+        </w:rPr>
+      </w:pPr>
+    </w:p>
+    <w:p>
+      <w:pPr>
+        <w:pStyle w:val="ListParagraph"/>
+        <w:spacing w:after="0"/>
+        <w:ind w:left="360"/>
+        <w:jc w:val="both"/>
+        <w:rPr>
+          <w:rFonts w:ascii="Dax-Regular" w:hAnsi="Dax-Regular"/>
+          <w:lang w:val="es-419"/>
+        </w:rPr>
+      </w:pPr>
+      <w:r>
+        <w:rPr>
+          <w:rFonts w:ascii="Dax-Regular" w:hAnsi="Dax-Regular"/>
+          <w:lang w:val="es-419"/>
+        </w:rPr>
+        <w:t xml:space="preserve">Todas estas funciones son las que llama luego el view.py para realizar sus funciones y las llama desde el </w:t>
+      </w:r>
+      <w:proofErr w:type="spellStart"/>
+      <w:r>
+        <w:rPr>
+          <w:rFonts w:ascii="Dax-Regular" w:hAnsi="Dax-Regular"/>
+          <w:lang w:val="es-419"/>
+        </w:rPr>
+        <w:t>controller</w:t>
+      </w:r>
+      <w:proofErr w:type="spellEnd"/>
+      <w:r>
+        <w:rPr>
+          <w:rFonts w:ascii="Dax-Regular" w:hAnsi="Dax-Regular"/>
+          <w:lang w:val="es-419"/>
+        </w:rPr>
+        <w:t xml:space="preserve"> es decir todas las funciones mencionadas previamente que se encuentran en el </w:t>
+      </w:r>
+      <w:proofErr w:type="spellStart"/>
+      <w:r>
+        <w:rPr>
+          <w:rFonts w:ascii="Dax-Regular" w:hAnsi="Dax-Regular"/>
+          <w:lang w:val="es-419"/>
+        </w:rPr>
+        <w:t>controller</w:t>
+      </w:r>
+      <w:proofErr w:type="spellEnd"/>
+      <w:r>
+        <w:rPr>
+          <w:rFonts w:ascii="Dax-Regular" w:hAnsi="Dax-Regular"/>
+          <w:lang w:val="es-419"/>
+        </w:rPr>
+        <w:t xml:space="preserve"> son las que comunican el </w:t>
+      </w:r>
+      <w:proofErr w:type="spellStart"/>
+      <w:r>
+        <w:rPr>
+          <w:rFonts w:ascii="Dax-Regular" w:hAnsi="Dax-Regular"/>
+          <w:lang w:val="es-419"/>
+        </w:rPr>
+        <w:t>view</w:t>
+      </w:r>
+      <w:proofErr w:type="spellEnd"/>
+      <w:r>
+        <w:rPr>
+          <w:rFonts w:ascii="Dax-Regular" w:hAnsi="Dax-Regular"/>
+          <w:lang w:val="es-419"/>
+        </w:rPr>
+        <w:t xml:space="preserve"> y el </w:t>
+      </w:r>
+      <w:proofErr w:type="spellStart"/>
+      <w:r>
+        <w:rPr>
+          <w:rFonts w:ascii="Dax-Regular" w:hAnsi="Dax-Regular"/>
+          <w:lang w:val="es-419"/>
+        </w:rPr>
+        <w:t>model</w:t>
+      </w:r>
+      <w:proofErr w:type="spellEnd"/>
+      <w:r>
+        <w:rPr>
+          <w:rFonts w:ascii="Dax-Regular" w:hAnsi="Dax-Regular"/>
+          <w:lang w:val="es-419"/>
+        </w:rPr>
+        <w:t xml:space="preserve"> pues el </w:t>
+      </w:r>
+      <w:proofErr w:type="spellStart"/>
+      <w:r>
+        <w:rPr>
+          <w:rFonts w:ascii="Dax-Regular" w:hAnsi="Dax-Regular"/>
+          <w:lang w:val="es-419"/>
+        </w:rPr>
+        <w:t>controller</w:t>
+      </w:r>
+      <w:proofErr w:type="spellEnd"/>
+      <w:r>
+        <w:rPr>
+          <w:rFonts w:ascii="Dax-Regular" w:hAnsi="Dax-Regular"/>
+          <w:lang w:val="es-419"/>
+        </w:rPr>
+        <w:t xml:space="preserve"> llama a las funciones del </w:t>
+      </w:r>
+      <w:proofErr w:type="spellStart"/>
+      <w:r>
+        <w:rPr>
+          <w:rFonts w:ascii="Dax-Regular" w:hAnsi="Dax-Regular"/>
+          <w:lang w:val="es-419"/>
+        </w:rPr>
+        <w:t>model</w:t>
+      </w:r>
+      <w:proofErr w:type="spellEnd"/>
+      <w:r>
+        <w:rPr>
+          <w:rFonts w:ascii="Dax-Regular" w:hAnsi="Dax-Regular"/>
+          <w:lang w:val="es-419"/>
+        </w:rPr>
+        <w:t xml:space="preserve"> para su implementación y trabajo y luego el </w:t>
+      </w:r>
+      <w:proofErr w:type="spellStart"/>
+      <w:r>
+        <w:rPr>
+          <w:rFonts w:ascii="Dax-Regular" w:hAnsi="Dax-Regular"/>
+          <w:lang w:val="es-419"/>
+        </w:rPr>
+        <w:t>view</w:t>
+      </w:r>
+      <w:proofErr w:type="spellEnd"/>
+      <w:r>
+        <w:rPr>
+          <w:rFonts w:ascii="Dax-Regular" w:hAnsi="Dax-Regular"/>
+          <w:lang w:val="es-419"/>
+        </w:rPr>
+        <w:t xml:space="preserve"> las llama a medida que el usuario las solicite para su interacción.</w:t>
+      </w:r>
+    </w:p>
+    <w:p>
+      <w:pPr>
+        <w:pStyle w:val="ListParagraph"/>
+        <w:spacing w:after="0"/>
+        <w:ind w:left="360"/>
+        <w:jc w:val="both"/>
+        <w:rPr>
+          <w:rFonts w:ascii="Dax-Regular" w:hAnsi="Dax-Regular"/>
+          <w:lang w:val="es-419"/>
+        </w:rPr>
+      </w:pPr>
+    </w:p>
+    <w:p>
+      <w:pPr>
+        <w:pStyle w:val="ListParagraph"/>
+        <w:spacing w:after="0"/>
+        <w:ind w:left="360"/>
+        <w:jc w:val="both"/>
+        <w:rPr>
+          <w:rFonts w:ascii="Dax-Regular" w:hAnsi="Dax-Regular"/>
+          <w:lang w:val="es-419"/>
+        </w:rPr>
+      </w:pPr>
     </w:p>
     <w:p>
       <w:pPr>
@@ -260,6 +1054,7 @@
         </w:rPr>
         <w:t xml:space="preserve">¿Qué hace el parámetro </w:t>
       </w:r>
+      <w:proofErr w:type="spellStart"/>
       <w:r>
         <w:rPr>
           <w:rFonts w:ascii="Consolas" w:hAnsi="Consolas"/>
@@ -267,7 +1062,37 @@
           <w:iCs/>
           <w:lang w:val="es-419"/>
         </w:rPr>
-        <w:t xml:space="preserve">cmpfunction=None </w:t>
+        <w:t>cmpfunction</w:t>
+      </w:r>
+      <w:proofErr w:type="spellEnd"/>
+      <w:r>
+        <w:rPr>
+          <w:rFonts w:ascii="Consolas" w:hAnsi="Consolas"/>
+          <w:b/>
+          <w:iCs/>
+          <w:lang w:val="es-419"/>
+        </w:rPr>
+        <w:t>=</w:t>
+      </w:r>
+      <w:proofErr w:type="spellStart"/>
+      <w:r>
+        <w:rPr>
+          <w:rFonts w:ascii="Consolas" w:hAnsi="Consolas"/>
+          <w:b/>
+          <w:iCs/>
+          <w:lang w:val="es-419"/>
+        </w:rPr>
+        <w:t>None</w:t>
+      </w:r>
+      <w:proofErr w:type="spellEnd"/>
+      <w:r>
+        <w:rPr>
+          <w:rFonts w:ascii="Consolas" w:hAnsi="Consolas"/>
+          <w:b/>
+          <w:iCs/>
+          <w:lang w:val="es-419"/>
+        </w:rPr>
+        <w:t xml:space="preserve"> </w:t>
       </w:r>
       <w:r>
         <w:rPr>
@@ -276,6 +1101,7 @@
         </w:rPr>
         <w:t xml:space="preserve">en la función </w:t>
       </w:r>
+      <w:proofErr w:type="spellStart"/>
       <w:r>
         <w:rPr>
           <w:rFonts w:ascii="Consolas" w:hAnsi="Consolas"/>
@@ -283,7 +1109,17 @@
           <w:bCs/>
           <w:lang w:val="es-419"/>
         </w:rPr>
-        <w:t>newList()</w:t>
+        <w:t>newList</w:t>
+      </w:r>
+      <w:proofErr w:type="spellEnd"/>
+      <w:r>
+        <w:rPr>
+          <w:rFonts w:ascii="Consolas" w:hAnsi="Consolas"/>
+          <w:b/>
+          <w:bCs/>
+          <w:lang w:val="es-419"/>
+        </w:rPr>
+        <w:t>()</w:t>
       </w:r>
       <w:r>
         <w:rPr>
@@ -311,8 +1147,25 @@
           <w:rFonts w:ascii="Dax-Regular" w:hAnsi="Dax-Regular"/>
           <w:lang w:val="es-419"/>
         </w:rPr>
-        <w:t xml:space="preserve">¿Qué hace la funció </w:t>
-      </w:r>
+        <w:t xml:space="preserve">¿Qué hace la </w:t>
+      </w:r>
+      <w:proofErr w:type="spellStart"/>
+      <w:r>
+        <w:rPr>
+          <w:rFonts w:ascii="Dax-Regular" w:hAnsi="Dax-Regular"/>
+          <w:lang w:val="es-419"/>
+        </w:rPr>
+        <w:t>funció</w:t>
+      </w:r>
+      <w:proofErr w:type="spellEnd"/>
+      <w:r>
+        <w:rPr>
+          <w:rFonts w:ascii="Dax-Regular" w:hAnsi="Dax-Regular"/>
+          <w:lang w:val="es-419"/>
+        </w:rPr>
+        <w:t xml:space="preserve"> </w:t>
+      </w:r>
+      <w:proofErr w:type="spellStart"/>
       <w:r>
         <w:rPr>
           <w:rFonts w:ascii="Consolas" w:hAnsi="Consolas"/>
@@ -320,7 +1173,17 @@
           <w:iCs/>
           <w:lang w:val="es-419"/>
         </w:rPr>
-        <w:t>addLast()</w:t>
+        <w:t>addLast</w:t>
+      </w:r>
+      <w:proofErr w:type="spellEnd"/>
+      <w:r>
+        <w:rPr>
+          <w:rFonts w:ascii="Consolas" w:hAnsi="Consolas"/>
+          <w:b/>
+          <w:iCs/>
+          <w:lang w:val="es-419"/>
+        </w:rPr>
+        <w:t>()</w:t>
       </w:r>
       <w:r>
         <w:rPr>
@@ -350,6 +1213,7 @@
         </w:rPr>
         <w:t xml:space="preserve">¿Qué hace la función </w:t>
       </w:r>
+      <w:proofErr w:type="spellStart"/>
       <w:r>
         <w:rPr>
           <w:rFonts w:ascii="Consolas" w:hAnsi="Consolas"/>
@@ -357,7 +1221,17 @@
           <w:iCs/>
           <w:lang w:val="es-419"/>
         </w:rPr>
-        <w:t>getElement()</w:t>
+        <w:t>getElement</w:t>
+      </w:r>
+      <w:proofErr w:type="spellEnd"/>
+      <w:r>
+        <w:rPr>
+          <w:rFonts w:ascii="Consolas" w:hAnsi="Consolas"/>
+          <w:b/>
+          <w:iCs/>
+          <w:lang w:val="es-419"/>
+        </w:rPr>
+        <w:t>()</w:t>
       </w:r>
       <w:r>
         <w:rPr>
@@ -387,6 +1261,7 @@
         </w:rPr>
         <w:t xml:space="preserve">¿Qué hace la función </w:t>
       </w:r>
+      <w:proofErr w:type="spellStart"/>
       <w:r>
         <w:rPr>
           <w:rFonts w:ascii="Consolas" w:hAnsi="Consolas"/>
@@ -394,7 +1269,17 @@
           <w:iCs/>
           <w:lang w:val="es-419"/>
         </w:rPr>
-        <w:t>subList()</w:t>
+        <w:t>subList</w:t>
+      </w:r>
+      <w:proofErr w:type="spellEnd"/>
+      <w:r>
+        <w:rPr>
+          <w:rFonts w:ascii="Consolas" w:hAnsi="Consolas"/>
+          <w:b/>
+          <w:iCs/>
+          <w:lang w:val="es-419"/>
+        </w:rPr>
+        <w:t>()</w:t>
       </w:r>
       <w:r>
         <w:rPr>
@@ -447,7 +1332,27 @@
           <w:bCs/>
           <w:lang w:val="es-419"/>
         </w:rPr>
-        <w:t>“SINGLE_LINKED”</w:t>
+        <w:t>“</w:t>
+      </w:r>
+      <w:proofErr w:type="gramStart"/>
+      <w:r>
+        <w:rPr>
+          <w:rFonts w:ascii="Consolas" w:hAnsi="Consolas"/>
+          <w:b/>
+          <w:bCs/>
+          <w:lang w:val="es-419"/>
+        </w:rPr>
+        <w:t>SINGLE</w:t>
+      </w:r>
+      <w:proofErr w:type="gramEnd"/>
+      <w:r>
+        <w:rPr>
+          <w:rFonts w:ascii="Consolas" w:hAnsi="Consolas"/>
+          <w:b/>
+          <w:bCs/>
+          <w:lang w:val="es-419"/>
+        </w:rPr>
+        <w:t>_LINKED”</w:t>
       </w:r>
       <w:r>
         <w:rPr>
@@ -475,7 +1380,7 @@
 </file>
 
 <file path=word/numbering.xml><?xml version="1.0" encoding="utf-8"?>
-<w:numbering xmlns:wpc="http://schemas.microsoft.com/office/word/2010/wordprocessingCanvas" xmlns:cx="http://schemas.microsoft.com/office/drawing/2014/chartex" xmlns:cx1="http://schemas.microsoft.com/office/drawing/2015/9/8/chartex" xmlns:cx2="http://schemas.microsoft.com/office/drawing/2015/10/21/chartex" xmlns:cx3="http://schemas.microsoft.com/office/drawing/2016/5/9/chartex" xmlns:cx4="http://schemas.microsoft.com/office/drawing/2016/5/10/chartex" xmlns:cx5="http://schemas.microsoft.com/office/drawing/2016/5/11/chartex" xmlns:cx6="http://schemas.microsoft.com/office/drawing/2016/5/12/chartex" xmlns:cx7="http://schemas.microsoft.com/office/drawing/2016/5/13/chartex" xmlns:cx8="http://schemas.microsoft.com/office/drawing/2016/5/14/chartex" xmlns:mc="http://schemas.openxmlformats.org/markup-compatibility/2006" xmlns:aink="http://schemas.microsoft.com/office/drawing/2016/ink" xmlns:am3d="http://schemas.microsoft.com/office/drawing/2017/model3d" xmlns:o="urn:schemas-microsoft-com:office:office" xmlns:r="http://schemas.openxmlformats.org/officeDocument/2006/relationships" xmlns:m="http://schemas.openxmlformats.org/officeDocument/2006/math" xmlns:v="urn:schemas-microsoft-com:vml" xmlns:wp14="http://schemas.microsoft.com/office/word/2010/wordprocessingDrawing" xmlns:wp="http://schemas.openxmlformats.org/drawingml/2006/wordprocessingDrawing" xmlns:w10="urn:schemas-microsoft-com:office:word" xmlns:w="http://schemas.openxmlformats.org/wordprocessingml/2006/main" xmlns:w14="http://schemas.microsoft.com/office/word/2010/wordml" xmlns:w15="http://schemas.microsoft.com/office/word/2012/wordml" xmlns:w16cex="http://schemas.microsoft.com/office/word/2018/wordml/cex" xmlns:w16cid="http://schemas.microsoft.com/office/word/2016/wordml/cid" xmlns:w16="http://schemas.microsoft.com/office/word/2018/wordml" xmlns:w16se="http://schemas.microsoft.com/office/word/2015/wordml/symex" xmlns:wpg="http://schemas.microsoft.com/office/word/2010/wordprocessingGroup" xmlns:wpi="http://schemas.microsoft.com/office/word/2010/wordprocessingInk" xmlns:wne="http://schemas.microsoft.com/office/word/2006/wordml" xmlns:wps="http://schemas.microsoft.com/office/word/2010/wordprocessingShape" mc:Ignorable="w14 w15 w16se w16cid w16 w16cex wp14">
+<w:numbering xmlns:wpc="http://schemas.microsoft.com/office/word/2010/wordprocessingCanvas" xmlns:cx="http://schemas.microsoft.com/office/drawing/2014/chartex" xmlns:cx1="http://schemas.microsoft.com/office/drawing/2015/9/8/chartex" xmlns:cx2="http://schemas.microsoft.com/office/drawing/2015/10/21/chartex" xmlns:cx3="http://schemas.microsoft.com/office/drawing/2016/5/9/chartex" xmlns:cx4="http://schemas.microsoft.com/office/drawing/2016/5/10/chartex" xmlns:cx5="http://schemas.microsoft.com/office/drawing/2016/5/11/chartex" xmlns:cx6="http://schemas.microsoft.com/office/drawing/2016/5/12/chartex" xmlns:cx7="http://schemas.microsoft.com/office/drawing/2016/5/13/chartex" xmlns:cx8="http://schemas.microsoft.com/office/drawing/2016/5/14/chartex" xmlns:mc="http://schemas.openxmlformats.org/markup-compatibility/2006" xmlns:aink="http://schemas.microsoft.com/office/drawing/2016/ink" xmlns:am3d="http://schemas.microsoft.com/office/drawing/2017/model3d" xmlns:o="urn:schemas-microsoft-com:office:office" xmlns:r="http://schemas.openxmlformats.org/officeDocument/2006/relationships" xmlns:m="http://schemas.openxmlformats.org/officeDocument/2006/math" xmlns:v="urn:schemas-microsoft-com:vml" xmlns:wp14="http://schemas.microsoft.com/office/word/2010/wordprocessingDrawing" xmlns:wp="http://schemas.openxmlformats.org/drawingml/2006/wordprocessingDrawing" xmlns:w10="urn:schemas-microsoft-com:office:word" xmlns:w="http://schemas.openxmlformats.org/wordprocessingml/2006/main" xmlns:w14="http://schemas.microsoft.com/office/word/2010/wordml" xmlns:w15="http://schemas.microsoft.com/office/word/2012/wordml" xmlns:w16cex="http://schemas.microsoft.com/office/word/2018/wordml/cex" xmlns:w16cid="http://schemas.microsoft.com/office/word/2016/wordml/cid" xmlns:w16="http://schemas.microsoft.com/office/word/2018/wordml" xmlns:w16sdtdh="http://schemas.microsoft.com/office/word/2020/wordml/sdtdatahash" xmlns:w16se="http://schemas.microsoft.com/office/word/2015/wordml/symex" xmlns:wpg="http://schemas.microsoft.com/office/word/2010/wordprocessingGroup" xmlns:wpi="http://schemas.microsoft.com/office/word/2010/wordprocessingInk" xmlns:wne="http://schemas.microsoft.com/office/word/2006/wordml" xmlns:wps="http://schemas.microsoft.com/office/word/2010/wordprocessingShape" mc:Ignorable="w14 w15 w16se w16cid w16 w16cex w16sdtdh wp14">
   <w:abstractNum w:abstractNumId="0" w15:restartNumberingAfterBreak="0">
     <w:nsid w:val="446D4DDB"/>
     <w:multiLevelType w:val="multilevel"/>
@@ -596,7 +1501,7 @@
 </file>
 
 <file path=word/styles.xml><?xml version="1.0" encoding="utf-8"?>
-<w:styles xmlns:mc="http://schemas.openxmlformats.org/markup-compatibility/2006" xmlns:r="http://schemas.openxmlformats.org/officeDocument/2006/relationships" xmlns:w="http://schemas.openxmlformats.org/wordprocessingml/2006/main" xmlns:w14="http://schemas.microsoft.com/office/word/2010/wordml" xmlns:w15="http://schemas.microsoft.com/office/word/2012/wordml" xmlns:w16cex="http://schemas.microsoft.com/office/word/2018/wordml/cex" xmlns:w16cid="http://schemas.microsoft.com/office/word/2016/wordml/cid" xmlns:w16="http://schemas.microsoft.com/office/word/2018/wordml" xmlns:w16se="http://schemas.microsoft.com/office/word/2015/wordml/symex" mc:Ignorable="w14 w15 w16se w16cid w16 w16cex">
+<w:styles xmlns:mc="http://schemas.openxmlformats.org/markup-compatibility/2006" xmlns:r="http://schemas.openxmlformats.org/officeDocument/2006/relationships" xmlns:w="http://schemas.openxmlformats.org/wordprocessingml/2006/main" xmlns:w14="http://schemas.microsoft.com/office/word/2010/wordml" xmlns:w15="http://schemas.microsoft.com/office/word/2012/wordml" xmlns:w16cex="http://schemas.microsoft.com/office/word/2018/wordml/cex" xmlns:w16cid="http://schemas.microsoft.com/office/word/2016/wordml/cid" xmlns:w16="http://schemas.microsoft.com/office/word/2018/wordml" xmlns:w16sdtdh="http://schemas.microsoft.com/office/word/2020/wordml/sdtdatahash" xmlns:w16se="http://schemas.microsoft.com/office/word/2015/wordml/symex" mc:Ignorable="w14 w15 w16se w16cid w16 w16cex w16sdtdh">
   <w:docDefaults>
     <w:rPrDefault>
       <w:rPr>

</xml_diff>

<commit_message>
"cambios en el documento word"
</commit_message>
<xml_diff>
--- a/Docs/Observaciones-Lab 3.docx
+++ b/Docs/Observaciones-Lab 3.docx
@@ -1,10 +1,10 @@
 
 <file path=word/document.xml><?xml version="1.0" encoding="utf-8"?>
-<w:document xmlns:wpc="http://schemas.microsoft.com/office/word/2010/wordprocessingCanvas" xmlns:cx="http://schemas.microsoft.com/office/drawing/2014/chartex" xmlns:cx1="http://schemas.microsoft.com/office/drawing/2015/9/8/chartex" xmlns:cx2="http://schemas.microsoft.com/office/drawing/2015/10/21/chartex" xmlns:cx3="http://schemas.microsoft.com/office/drawing/2016/5/9/chartex" xmlns:cx4="http://schemas.microsoft.com/office/drawing/2016/5/10/chartex" xmlns:cx5="http://schemas.microsoft.com/office/drawing/2016/5/11/chartex" xmlns:cx6="http://schemas.microsoft.com/office/drawing/2016/5/12/chartex" xmlns:cx7="http://schemas.microsoft.com/office/drawing/2016/5/13/chartex" xmlns:cx8="http://schemas.microsoft.com/office/drawing/2016/5/14/chartex" xmlns:mc="http://schemas.openxmlformats.org/markup-compatibility/2006" xmlns:aink="http://schemas.microsoft.com/office/drawing/2016/ink" xmlns:am3d="http://schemas.microsoft.com/office/drawing/2017/model3d" xmlns:o="urn:schemas-microsoft-com:office:office" xmlns:r="http://schemas.openxmlformats.org/officeDocument/2006/relationships" xmlns:m="http://schemas.openxmlformats.org/officeDocument/2006/math" xmlns:v="urn:schemas-microsoft-com:vml" xmlns:wp14="http://schemas.microsoft.com/office/word/2010/wordprocessingDrawing" xmlns:wp="http://schemas.openxmlformats.org/drawingml/2006/wordprocessingDrawing" xmlns:w10="urn:schemas-microsoft-com:office:word" xmlns:w="http://schemas.openxmlformats.org/wordprocessingml/2006/main" xmlns:w14="http://schemas.microsoft.com/office/word/2010/wordml" xmlns:w15="http://schemas.microsoft.com/office/word/2012/wordml" xmlns:w16cex="http://schemas.microsoft.com/office/word/2018/wordml/cex" xmlns:w16cid="http://schemas.microsoft.com/office/word/2016/wordml/cid" xmlns:w16="http://schemas.microsoft.com/office/word/2018/wordml" xmlns:w16sdtdh="http://schemas.microsoft.com/office/word/2020/wordml/sdtdatahash" xmlns:w16se="http://schemas.microsoft.com/office/word/2015/wordml/symex" xmlns:wpg="http://schemas.microsoft.com/office/word/2010/wordprocessingGroup" xmlns:wpi="http://schemas.microsoft.com/office/word/2010/wordprocessingInk" xmlns:wne="http://schemas.microsoft.com/office/word/2006/wordml" xmlns:wps="http://schemas.microsoft.com/office/word/2010/wordprocessingShape" mc:Ignorable="w14 w15 w16se w16cid w16 w16cex w16sdtdh wp14">
+<w:document xmlns:wpc="http://schemas.microsoft.com/office/word/2010/wordprocessingCanvas" xmlns:cx="http://schemas.microsoft.com/office/drawing/2014/chartex" xmlns:cx1="http://schemas.microsoft.com/office/drawing/2015/9/8/chartex" xmlns:cx2="http://schemas.microsoft.com/office/drawing/2015/10/21/chartex" xmlns:cx3="http://schemas.microsoft.com/office/drawing/2016/5/9/chartex" xmlns:cx4="http://schemas.microsoft.com/office/drawing/2016/5/10/chartex" xmlns:cx5="http://schemas.microsoft.com/office/drawing/2016/5/11/chartex" xmlns:cx6="http://schemas.microsoft.com/office/drawing/2016/5/12/chartex" xmlns:cx7="http://schemas.microsoft.com/office/drawing/2016/5/13/chartex" xmlns:cx8="http://schemas.microsoft.com/office/drawing/2016/5/14/chartex" xmlns:mc="http://schemas.openxmlformats.org/markup-compatibility/2006" xmlns:aink="http://schemas.microsoft.com/office/drawing/2016/ink" xmlns:am3d="http://schemas.microsoft.com/office/drawing/2017/model3d" xmlns:o="urn:schemas-microsoft-com:office:office" xmlns:r="http://schemas.openxmlformats.org/officeDocument/2006/relationships" xmlns:m="http://schemas.openxmlformats.org/officeDocument/2006/math" xmlns:v="urn:schemas-microsoft-com:vml" xmlns:wp14="http://schemas.microsoft.com/office/word/2010/wordprocessingDrawing" xmlns:wp="http://schemas.openxmlformats.org/drawingml/2006/wordprocessingDrawing" xmlns:w10="urn:schemas-microsoft-com:office:word" xmlns:w="http://schemas.openxmlformats.org/wordprocessingml/2006/main" xmlns:w14="http://schemas.microsoft.com/office/word/2010/wordml" xmlns:w15="http://schemas.microsoft.com/office/word/2012/wordml" xmlns:w16cex="http://schemas.microsoft.com/office/word/2018/wordml/cex" xmlns:w16cid="http://schemas.microsoft.com/office/word/2016/wordml/cid" xmlns:w16="http://schemas.microsoft.com/office/word/2018/wordml" xmlns:w16se="http://schemas.microsoft.com/office/word/2015/wordml/symex" xmlns:wpg="http://schemas.microsoft.com/office/word/2010/wordprocessingGroup" xmlns:wpi="http://schemas.microsoft.com/office/word/2010/wordprocessingInk" xmlns:wne="http://schemas.microsoft.com/office/word/2006/wordml" xmlns:wps="http://schemas.microsoft.com/office/word/2010/wordprocessingShape" mc:Ignorable="w14 w15 w16se w16cid w16 w16cex wp14">
   <w:body>
     <w:p>
       <w:pPr>
-        <w:pStyle w:val="Title"/>
+        <w:pStyle w:val="Ttulo"/>
         <w:jc w:val="center"/>
         <w:rPr>
           <w:lang w:val="es-CO"/>
@@ -82,7 +82,7 @@
     </w:p>
     <w:p>
       <w:pPr>
-        <w:pStyle w:val="ListParagraph"/>
+        <w:pStyle w:val="Prrafodelista"/>
         <w:numPr>
           <w:ilvl w:val="0"/>
           <w:numId w:val="1"/>
@@ -119,7 +119,7 @@
     </w:p>
     <w:p>
       <w:pPr>
-        <w:pStyle w:val="ListParagraph"/>
+        <w:pStyle w:val="Prrafodelista"/>
         <w:spacing w:after="0"/>
         <w:ind w:left="360"/>
         <w:jc w:val="both"/>
@@ -130,7 +130,7 @@
     </w:p>
     <w:p>
       <w:pPr>
-        <w:pStyle w:val="ListParagraph"/>
+        <w:pStyle w:val="Prrafodelista"/>
         <w:spacing w:after="0"/>
         <w:ind w:left="360"/>
         <w:jc w:val="both"/>
@@ -144,99 +144,19 @@
           <w:rFonts w:ascii="Dax-Regular" w:hAnsi="Dax-Regular"/>
           <w:lang w:val="es-419"/>
         </w:rPr>
-        <w:t xml:space="preserve">El </w:t>
-      </w:r>
-      <w:proofErr w:type="spellStart"/>
-      <w:r>
-        <w:rPr>
-          <w:rFonts w:ascii="Dax-Regular" w:hAnsi="Dax-Regular"/>
-          <w:lang w:val="es-419"/>
-        </w:rPr>
-        <w:t>view</w:t>
-      </w:r>
-      <w:proofErr w:type="spellEnd"/>
-      <w:r>
-        <w:rPr>
-          <w:rFonts w:ascii="Dax-Regular" w:hAnsi="Dax-Regular"/>
-          <w:lang w:val="es-419"/>
-        </w:rPr>
-        <w:t xml:space="preserve"> le pide información al usuario de dos maneras, al ejecutar la aplicación le pide un valor numérico para que el programa ejecute la opción que desea el usuario y luego dependiendo de la opción seleccionada se piden datos para las diferentes opciones. Al seleccionar la opción 2 le pide por medio de un input un valor numérico al usuario para buscar en el top que se indique por el input. Para la opción 3</w:t>
-      </w:r>
-      <w:r>
-        <w:rPr>
-          <w:rFonts w:ascii="Dax-Regular" w:hAnsi="Dax-Regular"/>
-          <w:lang w:val="es-419"/>
-        </w:rPr>
-        <w:t xml:space="preserve"> se hace un trabajo análogo con el nombre del autor para consultar sus libros y para la opción 4 se pide por input al usuario la etiqueta a buscar. En cuanto al output, el view.py le muestra al usuario dos cosas; las opciones del menú cada vez que se corre la aplicación y los resultados asociados a cada función, una vez se corre el programa. Es decir en la opción 1 una vez se corra con éxito el </w:t>
-      </w:r>
-      <w:proofErr w:type="spellStart"/>
-      <w:r>
-        <w:rPr>
-          <w:rFonts w:ascii="Dax-Regular" w:hAnsi="Dax-Regular"/>
-          <w:lang w:val="es-419"/>
-        </w:rPr>
-        <w:t>view</w:t>
-      </w:r>
-      <w:proofErr w:type="spellEnd"/>
-      <w:r>
-        <w:rPr>
-          <w:rFonts w:ascii="Dax-Regular" w:hAnsi="Dax-Regular"/>
-          <w:lang w:val="es-419"/>
-        </w:rPr>
-        <w:t xml:space="preserve"> le muestra al usuario el numero de libros, autores, géneros y tags cargados por medio de un </w:t>
-      </w:r>
-      <w:proofErr w:type="spellStart"/>
-      <w:r>
-        <w:rPr>
-          <w:rFonts w:ascii="Dax-Regular" w:hAnsi="Dax-Regular"/>
-          <w:lang w:val="es-419"/>
-        </w:rPr>
-        <w:t>print</w:t>
-      </w:r>
-      <w:proofErr w:type="spellEnd"/>
-      <w:r>
-        <w:rPr>
-          <w:rFonts w:ascii="Dax-Regular" w:hAnsi="Dax-Regular"/>
-          <w:lang w:val="es-419"/>
-        </w:rPr>
-        <w:t xml:space="preserve">. Similarmente el </w:t>
-      </w:r>
-      <w:proofErr w:type="spellStart"/>
-      <w:r>
-        <w:rPr>
-          <w:rFonts w:ascii="Dax-Regular" w:hAnsi="Dax-Regular"/>
-          <w:lang w:val="es-419"/>
-        </w:rPr>
-        <w:t>view</w:t>
-      </w:r>
-      <w:proofErr w:type="spellEnd"/>
-      <w:r>
-        <w:rPr>
-          <w:rFonts w:ascii="Dax-Regular" w:hAnsi="Dax-Regular"/>
-          <w:lang w:val="es-419"/>
-        </w:rPr>
-        <w:t xml:space="preserve"> imprime los resultados de las otras funciones una vez se recibieron los inputs necesarios del usuario. Una vez imprime los resultados de la función realizada, el </w:t>
-      </w:r>
-      <w:proofErr w:type="spellStart"/>
-      <w:r>
-        <w:rPr>
-          <w:rFonts w:ascii="Dax-Regular" w:hAnsi="Dax-Regular"/>
-          <w:lang w:val="es-419"/>
-        </w:rPr>
-        <w:t>view</w:t>
-      </w:r>
-      <w:proofErr w:type="spellEnd"/>
-      <w:r>
-        <w:rPr>
-          <w:rFonts w:ascii="Dax-Regular" w:hAnsi="Dax-Regular"/>
-          <w:lang w:val="es-419"/>
-        </w:rPr>
-        <w:t xml:space="preserve"> imprime nuevamente las opciones del programa (al menos que el usuario haya seleccionado 0) y espera al input del usuario para realizar la opción seleccionada.</w:t>
-      </w:r>
-    </w:p>
-    <w:p>
-      <w:pPr>
-        <w:pStyle w:val="ListParagraph"/>
+        <w:t>El view le pide información al usuario de dos maneras, al ejecutar la aplicación le pide un valor numérico para que el programa ejecute la opción que desea el usuario y luego dependiendo de la opción seleccionada se piden datos para las diferentes opciones. Al seleccionar la opción 2 le pide por medio de un input un valor numérico al usuario para buscar en el top que se indique por el input. Para la opción 3</w:t>
+      </w:r>
+      <w:r>
+        <w:rPr>
+          <w:rFonts w:ascii="Dax-Regular" w:hAnsi="Dax-Regular"/>
+          <w:lang w:val="es-419"/>
+        </w:rPr>
+        <w:t xml:space="preserve"> se hace un trabajo análogo con el nombre del autor para consultar sus libros y para la opción 4 se pide por input al usuario la etiqueta a buscar. En cuanto al output, el view.py le muestra al usuario dos cosas; las opciones del menú cada vez que se corre la aplicación y los resultados asociados a cada función, una vez se corre el programa. Es decir en la opción 1 una vez se corra con éxito el view le muestra al usuario el numero de libros, autores, géneros y tags cargados por medio de un print. Similarmente el view imprime los resultados de las otras funciones una vez se recibieron los inputs necesarios del usuario. Una vez imprime los resultados de la función realizada, el view imprime nuevamente las opciones del programa (al menos que el usuario haya seleccionado 0) y espera al input del usuario para realizar la opción seleccionada.</w:t>
+      </w:r>
+    </w:p>
+    <w:p>
+      <w:pPr>
+        <w:pStyle w:val="Prrafodelista"/>
         <w:spacing w:after="0"/>
         <w:ind w:left="360"/>
         <w:jc w:val="both"/>
@@ -247,7 +167,7 @@
     </w:p>
     <w:p>
       <w:pPr>
-        <w:pStyle w:val="ListParagraph"/>
+        <w:pStyle w:val="Prrafodelista"/>
         <w:numPr>
           <w:ilvl w:val="0"/>
           <w:numId w:val="1"/>
@@ -266,7 +186,6 @@
         </w:rPr>
         <w:t xml:space="preserve">¿Cómo se almacenan los datos de </w:t>
       </w:r>
-      <w:proofErr w:type="spellStart"/>
       <w:r>
         <w:rPr>
           <w:rFonts w:ascii="Dax-Regular" w:hAnsi="Dax-Regular"/>
@@ -276,7 +195,6 @@
         </w:rPr>
         <w:t>GoodReads</w:t>
       </w:r>
-      <w:proofErr w:type="spellEnd"/>
       <w:r>
         <w:rPr>
           <w:rFonts w:ascii="Dax-Regular" w:hAnsi="Dax-Regular"/>
@@ -303,7 +221,7 @@
     </w:p>
     <w:p>
       <w:pPr>
-        <w:pStyle w:val="ListParagraph"/>
+        <w:pStyle w:val="Prrafodelista"/>
         <w:spacing w:after="0"/>
         <w:ind w:left="360"/>
         <w:jc w:val="both"/>
@@ -315,7 +233,7 @@
     </w:p>
     <w:p>
       <w:pPr>
-        <w:pStyle w:val="ListParagraph"/>
+        <w:pStyle w:val="Prrafodelista"/>
         <w:spacing w:after="0"/>
         <w:ind w:left="360"/>
         <w:jc w:val="both"/>
@@ -329,163 +247,19 @@
           <w:rFonts w:ascii="Dax-Regular" w:hAnsi="Dax-Regular"/>
           <w:lang w:val="es-419"/>
         </w:rPr>
-        <w:t xml:space="preserve">Primero se crea el catalogo con las etiquetas de libros, autores, tags y </w:t>
-      </w:r>
-      <w:proofErr w:type="spellStart"/>
-      <w:r>
-        <w:rPr>
-          <w:rFonts w:ascii="Dax-Regular" w:hAnsi="Dax-Regular"/>
-          <w:lang w:val="es-419"/>
-        </w:rPr>
-        <w:t>booktags</w:t>
-      </w:r>
-      <w:proofErr w:type="spellEnd"/>
-      <w:r>
-        <w:rPr>
-          <w:rFonts w:ascii="Dax-Regular" w:hAnsi="Dax-Regular"/>
-          <w:lang w:val="es-419"/>
-        </w:rPr>
-        <w:t xml:space="preserve"> y su correspondiente espacio </w:t>
-      </w:r>
-      <w:proofErr w:type="spellStart"/>
-      <w:r>
-        <w:rPr>
-          <w:rFonts w:ascii="Dax-Regular" w:hAnsi="Dax-Regular"/>
-          <w:lang w:val="es-419"/>
-        </w:rPr>
-        <w:t>vacio</w:t>
-      </w:r>
-      <w:proofErr w:type="spellEnd"/>
-      <w:r>
-        <w:rPr>
-          <w:rFonts w:ascii="Dax-Regular" w:hAnsi="Dax-Regular"/>
-          <w:lang w:val="es-419"/>
-        </w:rPr>
-        <w:t xml:space="preserve">, luego se crean una </w:t>
-      </w:r>
-      <w:proofErr w:type="gramStart"/>
-      <w:r>
-        <w:rPr>
-          <w:rFonts w:ascii="Dax-Regular" w:hAnsi="Dax-Regular"/>
-          <w:lang w:val="es-419"/>
-        </w:rPr>
-        <w:t>single</w:t>
-      </w:r>
-      <w:proofErr w:type="gramEnd"/>
-      <w:r>
-        <w:rPr>
-          <w:rFonts w:ascii="Dax-Regular" w:hAnsi="Dax-Regular"/>
-          <w:lang w:val="es-419"/>
-        </w:rPr>
-        <w:t xml:space="preserve"> </w:t>
-      </w:r>
-      <w:proofErr w:type="spellStart"/>
-      <w:r>
-        <w:rPr>
-          <w:rFonts w:ascii="Dax-Regular" w:hAnsi="Dax-Regular"/>
-          <w:lang w:val="es-419"/>
-        </w:rPr>
-        <w:t>linked</w:t>
-      </w:r>
-      <w:proofErr w:type="spellEnd"/>
-      <w:r>
-        <w:rPr>
-          <w:rFonts w:ascii="Dax-Regular" w:hAnsi="Dax-Regular"/>
-          <w:lang w:val="es-419"/>
-        </w:rPr>
-        <w:t xml:space="preserve"> </w:t>
-      </w:r>
-      <w:proofErr w:type="spellStart"/>
-      <w:r>
-        <w:rPr>
-          <w:rFonts w:ascii="Dax-Regular" w:hAnsi="Dax-Regular"/>
-          <w:lang w:val="es-419"/>
-        </w:rPr>
-        <w:t>list</w:t>
-      </w:r>
-      <w:proofErr w:type="spellEnd"/>
-      <w:r>
-        <w:rPr>
-          <w:rFonts w:ascii="Dax-Regular" w:hAnsi="Dax-Regular"/>
-          <w:lang w:val="es-419"/>
-        </w:rPr>
-        <w:t xml:space="preserve"> para los libros y 3 array </w:t>
-      </w:r>
-      <w:proofErr w:type="spellStart"/>
-      <w:r>
-        <w:rPr>
-          <w:rFonts w:ascii="Dax-Regular" w:hAnsi="Dax-Regular"/>
-          <w:lang w:val="es-419"/>
-        </w:rPr>
-        <w:t>list</w:t>
-      </w:r>
-      <w:proofErr w:type="spellEnd"/>
-      <w:r>
-        <w:rPr>
-          <w:rFonts w:ascii="Dax-Regular" w:hAnsi="Dax-Regular"/>
-          <w:lang w:val="es-419"/>
-        </w:rPr>
-        <w:t xml:space="preserve">, para los autores, tags y </w:t>
-      </w:r>
-      <w:proofErr w:type="spellStart"/>
-      <w:r>
-        <w:rPr>
-          <w:rFonts w:ascii="Dax-Regular" w:hAnsi="Dax-Regular"/>
-          <w:lang w:val="es-419"/>
-        </w:rPr>
-        <w:t>booktags</w:t>
-      </w:r>
-      <w:proofErr w:type="spellEnd"/>
-      <w:r>
-        <w:rPr>
-          <w:rFonts w:ascii="Dax-Regular" w:hAnsi="Dax-Regular"/>
-          <w:lang w:val="es-419"/>
-        </w:rPr>
-        <w:t xml:space="preserve"> (estas listas son vacías). Para agregar los libros, se agrega en la última posición de la lista el libro </w:t>
-      </w:r>
-      <w:r>
-        <w:rPr>
-          <w:rFonts w:ascii="Dax-Regular" w:hAnsi="Dax-Regular"/>
-          <w:lang w:val="es-419"/>
-        </w:rPr>
-        <w:t xml:space="preserve">y se agrega el autor del libro y crea el libro en la lista del autor el cual es el apuntador del libro. En cuanto a los tags y </w:t>
-      </w:r>
-      <w:proofErr w:type="spellStart"/>
-      <w:r>
-        <w:rPr>
-          <w:rFonts w:ascii="Dax-Regular" w:hAnsi="Dax-Regular"/>
-          <w:lang w:val="es-419"/>
-        </w:rPr>
-        <w:t>booktags</w:t>
-      </w:r>
-      <w:proofErr w:type="spellEnd"/>
-      <w:r>
-        <w:rPr>
-          <w:rFonts w:ascii="Dax-Regular" w:hAnsi="Dax-Regular"/>
-          <w:lang w:val="es-419"/>
-        </w:rPr>
-        <w:t xml:space="preserve"> estos se agregan a sus listas respectivas. Para cada autor se tiene su nombre, sus libros y su rating promedio. Los tags se almacenan con su nombre y su id. Los </w:t>
-      </w:r>
-      <w:proofErr w:type="spellStart"/>
-      <w:r>
-        <w:rPr>
-          <w:rFonts w:ascii="Dax-Regular" w:hAnsi="Dax-Regular"/>
-          <w:lang w:val="es-419"/>
-        </w:rPr>
-        <w:t>book</w:t>
-      </w:r>
-      <w:proofErr w:type="spellEnd"/>
-      <w:r>
-        <w:rPr>
-          <w:rFonts w:ascii="Dax-Regular" w:hAnsi="Dax-Regular"/>
-          <w:lang w:val="es-419"/>
-        </w:rPr>
-        <w:t xml:space="preserve"> tags se almacenan con su id del libro y del tag.</w:t>
-      </w:r>
-    </w:p>
-    <w:p>
-      <w:pPr>
-        <w:pStyle w:val="ListParagraph"/>
+        <w:t xml:space="preserve">Primero se crea el catalogo con las etiquetas de libros, autores, tags y booktags y su correspondiente espacio vacio, luego se crean una single linked list para los libros y 3 array list, para los autores, tags y booktags (estas listas son vacías). Para agregar los libros, se agrega en la última posición de la lista el libro </w:t>
+      </w:r>
+      <w:r>
+        <w:rPr>
+          <w:rFonts w:ascii="Dax-Regular" w:hAnsi="Dax-Regular"/>
+          <w:lang w:val="es-419"/>
+        </w:rPr>
+        <w:t>y se agrega el autor del libro y crea el libro en la lista del autor el cual es el apuntador del libro. En cuanto a los tags y booktags estos se agregan a sus listas respectivas. Para cada autor se tiene su nombre, sus libros y su rating promedio. Los tags se almacenan con su nombre y su id. Los book tags se almacenan con su id del libro y del tag.</w:t>
+      </w:r>
+    </w:p>
+    <w:p>
+      <w:pPr>
+        <w:pStyle w:val="Prrafodelista"/>
         <w:spacing w:after="0"/>
         <w:ind w:left="360"/>
         <w:jc w:val="both"/>
@@ -497,7 +271,7 @@
     </w:p>
     <w:p>
       <w:pPr>
-        <w:pStyle w:val="ListParagraph"/>
+        <w:pStyle w:val="Prrafodelista"/>
         <w:numPr>
           <w:ilvl w:val="0"/>
           <w:numId w:val="1"/>
@@ -514,23 +288,7 @@
           <w:rFonts w:ascii="Dax-Regular" w:hAnsi="Dax-Regular"/>
           <w:lang w:val="es-419"/>
         </w:rPr>
-        <w:t xml:space="preserve">¿Cuáles son las funciones que comunican el </w:t>
-      </w:r>
-      <w:proofErr w:type="spellStart"/>
-      <w:r>
-        <w:rPr>
-          <w:rFonts w:ascii="Dax-Regular" w:hAnsi="Dax-Regular"/>
-          <w:lang w:val="es-419"/>
-        </w:rPr>
-        <w:t>el</w:t>
-      </w:r>
-      <w:proofErr w:type="spellEnd"/>
-      <w:r>
-        <w:rPr>
-          <w:rFonts w:ascii="Dax-Regular" w:hAnsi="Dax-Regular"/>
-          <w:lang w:val="es-419"/>
-        </w:rPr>
-        <w:t xml:space="preserve"> </w:t>
+        <w:t xml:space="preserve">¿Cuáles son las funciones que comunican el el </w:t>
       </w:r>
       <w:r>
         <w:rPr>
@@ -567,7 +325,7 @@
     </w:p>
     <w:p>
       <w:pPr>
-        <w:pStyle w:val="ListParagraph"/>
+        <w:pStyle w:val="Prrafodelista"/>
         <w:spacing w:after="0"/>
         <w:ind w:left="360"/>
         <w:jc w:val="both"/>
@@ -579,7 +337,7 @@
     </w:p>
     <w:p>
       <w:pPr>
-        <w:pStyle w:val="ListParagraph"/>
+        <w:pStyle w:val="Prrafodelista"/>
         <w:spacing w:after="0"/>
         <w:ind w:left="360"/>
         <w:jc w:val="both"/>
@@ -588,51 +346,17 @@
           <w:lang w:val="es-419"/>
         </w:rPr>
       </w:pPr>
-      <w:proofErr w:type="spellStart"/>
-      <w:r>
-        <w:rPr>
-          <w:rFonts w:ascii="Dax-Regular" w:hAnsi="Dax-Regular"/>
-          <w:lang w:val="es-419"/>
-        </w:rPr>
-        <w:t>Initcatalog</w:t>
-      </w:r>
-      <w:proofErr w:type="spellEnd"/>
-      <w:r>
-        <w:rPr>
-          <w:rFonts w:ascii="Dax-Regular" w:hAnsi="Dax-Regular"/>
-          <w:lang w:val="es-419"/>
-        </w:rPr>
-        <w:t xml:space="preserve"> llama a la función del </w:t>
-      </w:r>
-      <w:proofErr w:type="spellStart"/>
-      <w:r>
-        <w:rPr>
-          <w:rFonts w:ascii="Dax-Regular" w:hAnsi="Dax-Regular"/>
-          <w:lang w:val="es-419"/>
-        </w:rPr>
-        <w:t>model</w:t>
-      </w:r>
-      <w:proofErr w:type="spellEnd"/>
-      <w:r>
-        <w:rPr>
-          <w:rFonts w:ascii="Dax-Regular" w:hAnsi="Dax-Regular"/>
-          <w:lang w:val="es-419"/>
-        </w:rPr>
-        <w:t xml:space="preserve"> que crea el </w:t>
-      </w:r>
-      <w:proofErr w:type="spellStart"/>
-      <w:r>
-        <w:rPr>
-          <w:rFonts w:ascii="Dax-Regular" w:hAnsi="Dax-Regular"/>
-          <w:lang w:val="es-419"/>
-        </w:rPr>
-        <w:t>catalog</w:t>
-      </w:r>
-      <w:proofErr w:type="spellEnd"/>
-    </w:p>
-    <w:p>
-      <w:pPr>
-        <w:pStyle w:val="ListParagraph"/>
+      <w:r>
+        <w:rPr>
+          <w:rFonts w:ascii="Dax-Regular" w:hAnsi="Dax-Regular"/>
+          <w:lang w:val="es-419"/>
+        </w:rPr>
+        <w:t>Initcatalog llama a la función del model que crea el catalog</w:t>
+      </w:r>
+    </w:p>
+    <w:p>
+      <w:pPr>
+        <w:pStyle w:val="Prrafodelista"/>
         <w:spacing w:after="0"/>
         <w:ind w:left="360"/>
         <w:jc w:val="both"/>
@@ -641,106 +365,17 @@
           <w:lang w:val="es-419"/>
         </w:rPr>
       </w:pPr>
-      <w:proofErr w:type="spellStart"/>
-      <w:r>
-        <w:rPr>
-          <w:rFonts w:ascii="Dax-Regular" w:hAnsi="Dax-Regular"/>
-          <w:lang w:val="es-419"/>
-        </w:rPr>
-        <w:t>Loadbooks</w:t>
-      </w:r>
-      <w:proofErr w:type="spellEnd"/>
-      <w:r>
-        <w:rPr>
-          <w:rFonts w:ascii="Dax-Regular" w:hAnsi="Dax-Regular"/>
-          <w:lang w:val="es-419"/>
-        </w:rPr>
-        <w:t xml:space="preserve"> llama a la función del </w:t>
-      </w:r>
-      <w:proofErr w:type="spellStart"/>
-      <w:r>
-        <w:rPr>
-          <w:rFonts w:ascii="Dax-Regular" w:hAnsi="Dax-Regular"/>
-          <w:lang w:val="es-419"/>
-        </w:rPr>
-        <w:t>model</w:t>
-      </w:r>
-      <w:proofErr w:type="spellEnd"/>
-      <w:r>
-        <w:rPr>
-          <w:rFonts w:ascii="Dax-Regular" w:hAnsi="Dax-Regular"/>
-          <w:lang w:val="es-419"/>
-        </w:rPr>
-        <w:t xml:space="preserve"> que agrega un libro al </w:t>
-      </w:r>
-      <w:proofErr w:type="spellStart"/>
-      <w:r>
-        <w:rPr>
-          <w:rFonts w:ascii="Dax-Regular" w:hAnsi="Dax-Regular"/>
-          <w:lang w:val="es-419"/>
-        </w:rPr>
-        <w:t>catalog</w:t>
-      </w:r>
-      <w:proofErr w:type="spellEnd"/>
-      <w:r>
-        <w:rPr>
-          <w:rFonts w:ascii="Dax-Regular" w:hAnsi="Dax-Regular"/>
-          <w:lang w:val="es-419"/>
-        </w:rPr>
-        <w:t xml:space="preserve"> y esto se hace de manera </w:t>
-      </w:r>
-      <w:proofErr w:type="spellStart"/>
-      <w:r>
-        <w:rPr>
-          <w:rFonts w:ascii="Dax-Regular" w:hAnsi="Dax-Regular"/>
-          <w:lang w:val="es-419"/>
-        </w:rPr>
-        <w:t>anloga</w:t>
-      </w:r>
-      <w:proofErr w:type="spellEnd"/>
-      <w:r>
-        <w:rPr>
-          <w:rFonts w:ascii="Dax-Regular" w:hAnsi="Dax-Regular"/>
-          <w:lang w:val="es-419"/>
-        </w:rPr>
-        <w:t xml:space="preserve"> con </w:t>
-      </w:r>
-      <w:proofErr w:type="spellStart"/>
-      <w:r>
-        <w:rPr>
-          <w:rFonts w:ascii="Dax-Regular" w:hAnsi="Dax-Regular"/>
-          <w:lang w:val="es-419"/>
-        </w:rPr>
-        <w:t>loadtags</w:t>
-      </w:r>
-      <w:proofErr w:type="spellEnd"/>
-      <w:r>
-        <w:rPr>
-          <w:rFonts w:ascii="Dax-Regular" w:hAnsi="Dax-Regular"/>
-          <w:lang w:val="es-419"/>
-        </w:rPr>
-        <w:t xml:space="preserve"> y </w:t>
-      </w:r>
-      <w:proofErr w:type="spellStart"/>
-      <w:r>
-        <w:rPr>
-          <w:rFonts w:ascii="Dax-Regular" w:hAnsi="Dax-Regular"/>
-          <w:lang w:val="es-419"/>
-        </w:rPr>
-        <w:t>loadBookTags</w:t>
-      </w:r>
-      <w:proofErr w:type="spellEnd"/>
-      <w:r>
-        <w:rPr>
-          <w:rFonts w:ascii="Dax-Regular" w:hAnsi="Dax-Regular"/>
-          <w:lang w:val="es-419"/>
-        </w:rPr>
-        <w:t>.</w:t>
-      </w:r>
-    </w:p>
-    <w:p>
-      <w:pPr>
-        <w:pStyle w:val="ListParagraph"/>
+      <w:r>
+        <w:rPr>
+          <w:rFonts w:ascii="Dax-Regular" w:hAnsi="Dax-Regular"/>
+          <w:lang w:val="es-419"/>
+        </w:rPr>
+        <w:t>Loadbooks llama a la función del model que agrega un libro al catalog y esto se hace de manera anloga con loadtags y loadBookTags.</w:t>
+      </w:r>
+    </w:p>
+    <w:p>
+      <w:pPr>
+        <w:pStyle w:val="Prrafodelista"/>
         <w:spacing w:after="0"/>
         <w:ind w:left="360"/>
         <w:jc w:val="both"/>
@@ -749,106 +384,17 @@
           <w:lang w:val="es-419"/>
         </w:rPr>
       </w:pPr>
-      <w:proofErr w:type="spellStart"/>
-      <w:r>
-        <w:rPr>
-          <w:rFonts w:ascii="Dax-Regular" w:hAnsi="Dax-Regular"/>
-          <w:lang w:val="es-419"/>
-        </w:rPr>
-        <w:t>Sortbooks</w:t>
-      </w:r>
-      <w:proofErr w:type="spellEnd"/>
-      <w:r>
-        <w:rPr>
-          <w:rFonts w:ascii="Dax-Regular" w:hAnsi="Dax-Regular"/>
-          <w:lang w:val="es-419"/>
-        </w:rPr>
-        <w:t xml:space="preserve"> ordena los libros por su rating en base a la función </w:t>
-      </w:r>
-      <w:proofErr w:type="spellStart"/>
-      <w:r>
-        <w:rPr>
-          <w:rFonts w:ascii="Dax-Regular" w:hAnsi="Dax-Regular"/>
-          <w:lang w:val="es-419"/>
-        </w:rPr>
-        <w:t>sortbooks</w:t>
-      </w:r>
-      <w:proofErr w:type="spellEnd"/>
-      <w:r>
-        <w:rPr>
-          <w:rFonts w:ascii="Dax-Regular" w:hAnsi="Dax-Regular"/>
-          <w:lang w:val="es-419"/>
-        </w:rPr>
-        <w:t xml:space="preserve"> del </w:t>
-      </w:r>
-      <w:proofErr w:type="spellStart"/>
-      <w:r>
-        <w:rPr>
-          <w:rFonts w:ascii="Dax-Regular" w:hAnsi="Dax-Regular"/>
-          <w:lang w:val="es-419"/>
-        </w:rPr>
-        <w:t>model</w:t>
-      </w:r>
-      <w:proofErr w:type="spellEnd"/>
-      <w:r>
-        <w:rPr>
-          <w:rFonts w:ascii="Dax-Regular" w:hAnsi="Dax-Regular"/>
-          <w:lang w:val="es-419"/>
-        </w:rPr>
-        <w:t xml:space="preserve">, de manera análoga se hace con </w:t>
-      </w:r>
-      <w:proofErr w:type="spellStart"/>
-      <w:r>
-        <w:rPr>
-          <w:rFonts w:ascii="Dax-Regular" w:hAnsi="Dax-Regular"/>
-          <w:lang w:val="es-419"/>
-        </w:rPr>
-        <w:t>countBooksByTags</w:t>
-      </w:r>
-      <w:proofErr w:type="spellEnd"/>
-      <w:r>
-        <w:rPr>
-          <w:rFonts w:ascii="Dax-Regular" w:hAnsi="Dax-Regular"/>
-          <w:lang w:val="es-419"/>
-        </w:rPr>
-        <w:t xml:space="preserve"> </w:t>
-      </w:r>
-      <w:proofErr w:type="spellStart"/>
-      <w:r>
-        <w:rPr>
-          <w:rFonts w:ascii="Dax-Regular" w:hAnsi="Dax-Regular"/>
-          <w:lang w:val="es-419"/>
-        </w:rPr>
-        <w:t>getBestBooks</w:t>
-      </w:r>
-      <w:proofErr w:type="spellEnd"/>
-      <w:r>
-        <w:rPr>
-          <w:rFonts w:ascii="Dax-Regular" w:hAnsi="Dax-Regular"/>
-          <w:lang w:val="es-419"/>
-        </w:rPr>
-        <w:t xml:space="preserve"> y </w:t>
-      </w:r>
-      <w:proofErr w:type="spellStart"/>
-      <w:r>
-        <w:rPr>
-          <w:rFonts w:ascii="Dax-Regular" w:hAnsi="Dax-Regular"/>
-          <w:lang w:val="es-419"/>
-        </w:rPr>
-        <w:t>getBooksByAuthor</w:t>
-      </w:r>
-      <w:proofErr w:type="spellEnd"/>
-      <w:r>
-        <w:rPr>
-          <w:rFonts w:ascii="Dax-Regular" w:hAnsi="Dax-Regular"/>
-          <w:lang w:val="es-419"/>
-        </w:rPr>
-        <w:t>.</w:t>
-      </w:r>
-    </w:p>
-    <w:p>
-      <w:pPr>
-        <w:pStyle w:val="ListParagraph"/>
+      <w:r>
+        <w:rPr>
+          <w:rFonts w:ascii="Dax-Regular" w:hAnsi="Dax-Regular"/>
+          <w:lang w:val="es-419"/>
+        </w:rPr>
+        <w:t>Sortbooks ordena los libros por su rating en base a la función sortbooks del model, de manera análoga se hace con countBooksByTags getBestBooks y getBooksByAuthor.</w:t>
+      </w:r>
+    </w:p>
+    <w:p>
+      <w:pPr>
+        <w:pStyle w:val="Prrafodelista"/>
         <w:spacing w:after="0"/>
         <w:ind w:left="360"/>
         <w:jc w:val="both"/>
@@ -860,7 +406,7 @@
     </w:p>
     <w:p>
       <w:pPr>
-        <w:pStyle w:val="ListParagraph"/>
+        <w:pStyle w:val="Prrafodelista"/>
         <w:spacing w:after="0"/>
         <w:ind w:left="360"/>
         <w:jc w:val="both"/>
@@ -874,124 +420,12 @@
           <w:rFonts w:ascii="Dax-Regular" w:hAnsi="Dax-Regular"/>
           <w:lang w:val="es-419"/>
         </w:rPr>
-        <w:t xml:space="preserve">Todas estas funciones son las que llama luego el view.py para realizar sus funciones y las llama desde el </w:t>
-      </w:r>
-      <w:proofErr w:type="spellStart"/>
-      <w:r>
-        <w:rPr>
-          <w:rFonts w:ascii="Dax-Regular" w:hAnsi="Dax-Regular"/>
-          <w:lang w:val="es-419"/>
-        </w:rPr>
-        <w:t>controller</w:t>
-      </w:r>
-      <w:proofErr w:type="spellEnd"/>
-      <w:r>
-        <w:rPr>
-          <w:rFonts w:ascii="Dax-Regular" w:hAnsi="Dax-Regular"/>
-          <w:lang w:val="es-419"/>
-        </w:rPr>
-        <w:t xml:space="preserve"> es decir todas las funciones mencionadas previamente que se encuentran en el </w:t>
-      </w:r>
-      <w:proofErr w:type="spellStart"/>
-      <w:r>
-        <w:rPr>
-          <w:rFonts w:ascii="Dax-Regular" w:hAnsi="Dax-Regular"/>
-          <w:lang w:val="es-419"/>
-        </w:rPr>
-        <w:t>controller</w:t>
-      </w:r>
-      <w:proofErr w:type="spellEnd"/>
-      <w:r>
-        <w:rPr>
-          <w:rFonts w:ascii="Dax-Regular" w:hAnsi="Dax-Regular"/>
-          <w:lang w:val="es-419"/>
-        </w:rPr>
-        <w:t xml:space="preserve"> son las que comunican el </w:t>
-      </w:r>
-      <w:proofErr w:type="spellStart"/>
-      <w:r>
-        <w:rPr>
-          <w:rFonts w:ascii="Dax-Regular" w:hAnsi="Dax-Regular"/>
-          <w:lang w:val="es-419"/>
-        </w:rPr>
-        <w:t>view</w:t>
-      </w:r>
-      <w:proofErr w:type="spellEnd"/>
-      <w:r>
-        <w:rPr>
-          <w:rFonts w:ascii="Dax-Regular" w:hAnsi="Dax-Regular"/>
-          <w:lang w:val="es-419"/>
-        </w:rPr>
-        <w:t xml:space="preserve"> y el </w:t>
-      </w:r>
-      <w:proofErr w:type="spellStart"/>
-      <w:r>
-        <w:rPr>
-          <w:rFonts w:ascii="Dax-Regular" w:hAnsi="Dax-Regular"/>
-          <w:lang w:val="es-419"/>
-        </w:rPr>
-        <w:t>model</w:t>
-      </w:r>
-      <w:proofErr w:type="spellEnd"/>
-      <w:r>
-        <w:rPr>
-          <w:rFonts w:ascii="Dax-Regular" w:hAnsi="Dax-Regular"/>
-          <w:lang w:val="es-419"/>
-        </w:rPr>
-        <w:t xml:space="preserve"> pues el </w:t>
-      </w:r>
-      <w:proofErr w:type="spellStart"/>
-      <w:r>
-        <w:rPr>
-          <w:rFonts w:ascii="Dax-Regular" w:hAnsi="Dax-Regular"/>
-          <w:lang w:val="es-419"/>
-        </w:rPr>
-        <w:t>controller</w:t>
-      </w:r>
-      <w:proofErr w:type="spellEnd"/>
-      <w:r>
-        <w:rPr>
-          <w:rFonts w:ascii="Dax-Regular" w:hAnsi="Dax-Regular"/>
-          <w:lang w:val="es-419"/>
-        </w:rPr>
-        <w:t xml:space="preserve"> llama a las funciones del </w:t>
-      </w:r>
-      <w:proofErr w:type="spellStart"/>
-      <w:r>
-        <w:rPr>
-          <w:rFonts w:ascii="Dax-Regular" w:hAnsi="Dax-Regular"/>
-          <w:lang w:val="es-419"/>
-        </w:rPr>
-        <w:t>model</w:t>
-      </w:r>
-      <w:proofErr w:type="spellEnd"/>
-      <w:r>
-        <w:rPr>
-          <w:rFonts w:ascii="Dax-Regular" w:hAnsi="Dax-Regular"/>
-          <w:lang w:val="es-419"/>
-        </w:rPr>
-        <w:t xml:space="preserve"> para su implementación y trabajo y luego el </w:t>
-      </w:r>
-      <w:proofErr w:type="spellStart"/>
-      <w:r>
-        <w:rPr>
-          <w:rFonts w:ascii="Dax-Regular" w:hAnsi="Dax-Regular"/>
-          <w:lang w:val="es-419"/>
-        </w:rPr>
-        <w:t>view</w:t>
-      </w:r>
-      <w:proofErr w:type="spellEnd"/>
-      <w:r>
-        <w:rPr>
-          <w:rFonts w:ascii="Dax-Regular" w:hAnsi="Dax-Regular"/>
-          <w:lang w:val="es-419"/>
-        </w:rPr>
-        <w:t xml:space="preserve"> las llama a medida que el usuario las solicite para su interacción.</w:t>
-      </w:r>
-    </w:p>
-    <w:p>
-      <w:pPr>
-        <w:pStyle w:val="ListParagraph"/>
+        <w:t>Todas estas funciones son las que llama luego el view.py para realizar sus funciones y las llama desde el controller es decir todas las funciones mencionadas previamente que se encuentran en el controller son las que comunican el view y el model pues el controller llama a las funciones del model para su implementación y trabajo y luego el view las llama a medida que el usuario las solicite para su interacción.</w:t>
+      </w:r>
+    </w:p>
+    <w:p>
+      <w:pPr>
+        <w:pStyle w:val="Prrafodelista"/>
         <w:spacing w:after="0"/>
         <w:ind w:left="360"/>
         <w:jc w:val="both"/>
@@ -1003,7 +437,7 @@
     </w:p>
     <w:p>
       <w:pPr>
-        <w:pStyle w:val="ListParagraph"/>
+        <w:pStyle w:val="Prrafodelista"/>
         <w:spacing w:after="0"/>
         <w:ind w:left="360"/>
         <w:jc w:val="both"/>
@@ -1015,7 +449,7 @@
     </w:p>
     <w:p>
       <w:pPr>
-        <w:pStyle w:val="ListParagraph"/>
+        <w:pStyle w:val="Prrafodelista"/>
         <w:numPr>
           <w:ilvl w:val="0"/>
           <w:numId w:val="1"/>
@@ -1036,7 +470,28 @@
     </w:p>
     <w:p>
       <w:pPr>
-        <w:pStyle w:val="ListParagraph"/>
+        <w:pStyle w:val="Prrafodelista"/>
+        <w:numPr>
+          <w:ilvl w:val="0"/>
+          <w:numId w:val="2"/>
+        </w:numPr>
+        <w:jc w:val="both"/>
+        <w:rPr>
+          <w:rFonts w:ascii="Dax-Regular" w:hAnsi="Dax-Regular"/>
+          <w:lang w:val="es-419"/>
+        </w:rPr>
+      </w:pPr>
+      <w:r>
+        <w:rPr>
+          <w:rFonts w:ascii="Dax-Regular" w:hAnsi="Dax-Regular"/>
+          <w:lang w:val="es-419"/>
+        </w:rPr>
+        <w:t xml:space="preserve">Se define una nueva función llamada “newlist” con parámetros datastructure, cmpfunction,key, filename, delimiter. Esta función retorna la nueva lista vacía. </w:t>
+      </w:r>
+    </w:p>
+    <w:p>
+      <w:pPr>
+        <w:pStyle w:val="Prrafodelista"/>
         <w:numPr>
           <w:ilvl w:val="0"/>
           <w:numId w:val="1"/>
@@ -1054,7 +509,6 @@
         </w:rPr>
         <w:t xml:space="preserve">¿Qué hace el parámetro </w:t>
       </w:r>
-      <w:proofErr w:type="spellStart"/>
       <w:r>
         <w:rPr>
           <w:rFonts w:ascii="Consolas" w:hAnsi="Consolas"/>
@@ -1062,37 +516,7 @@
           <w:iCs/>
           <w:lang w:val="es-419"/>
         </w:rPr>
-        <w:t>cmpfunction</w:t>
-      </w:r>
-      <w:proofErr w:type="spellEnd"/>
-      <w:r>
-        <w:rPr>
-          <w:rFonts w:ascii="Consolas" w:hAnsi="Consolas"/>
-          <w:b/>
-          <w:iCs/>
-          <w:lang w:val="es-419"/>
-        </w:rPr>
-        <w:t>=</w:t>
-      </w:r>
-      <w:proofErr w:type="spellStart"/>
-      <w:r>
-        <w:rPr>
-          <w:rFonts w:ascii="Consolas" w:hAnsi="Consolas"/>
-          <w:b/>
-          <w:iCs/>
-          <w:lang w:val="es-419"/>
-        </w:rPr>
-        <w:t>None</w:t>
-      </w:r>
-      <w:proofErr w:type="spellEnd"/>
-      <w:r>
-        <w:rPr>
-          <w:rFonts w:ascii="Consolas" w:hAnsi="Consolas"/>
-          <w:b/>
-          <w:iCs/>
-          <w:lang w:val="es-419"/>
-        </w:rPr>
-        <w:t xml:space="preserve"> </w:t>
+        <w:t xml:space="preserve">cmpfunction=None </w:t>
       </w:r>
       <w:r>
         <w:rPr>
@@ -1101,7 +525,6 @@
         </w:rPr>
         <w:t xml:space="preserve">en la función </w:t>
       </w:r>
-      <w:proofErr w:type="spellStart"/>
       <w:r>
         <w:rPr>
           <w:rFonts w:ascii="Consolas" w:hAnsi="Consolas"/>
@@ -1109,17 +532,7 @@
           <w:bCs/>
           <w:lang w:val="es-419"/>
         </w:rPr>
-        <w:t>newList</w:t>
-      </w:r>
-      <w:proofErr w:type="spellEnd"/>
-      <w:r>
-        <w:rPr>
-          <w:rFonts w:ascii="Consolas" w:hAnsi="Consolas"/>
-          <w:b/>
-          <w:bCs/>
-          <w:lang w:val="es-419"/>
-        </w:rPr>
-        <w:t>()</w:t>
+        <w:t>newList()</w:t>
       </w:r>
       <w:r>
         <w:rPr>
@@ -1131,7 +544,28 @@
     </w:p>
     <w:p>
       <w:pPr>
-        <w:pStyle w:val="ListParagraph"/>
+        <w:pStyle w:val="Prrafodelista"/>
+        <w:numPr>
+          <w:ilvl w:val="0"/>
+          <w:numId w:val="2"/>
+        </w:numPr>
+        <w:jc w:val="both"/>
+        <w:rPr>
+          <w:rFonts w:ascii="Dax-Regular" w:hAnsi="Dax-Regular"/>
+          <w:lang w:val="es-419"/>
+        </w:rPr>
+      </w:pPr>
+      <w:r>
+        <w:rPr>
+          <w:rFonts w:ascii="Dax-Regular" w:hAnsi="Dax-Regular"/>
+          <w:lang w:val="es-419"/>
+        </w:rPr>
+        <w:t xml:space="preserve">El parámetro cmpfunction se usa para comparar elementos de la lista creada. En este caso, al ser igual a None, se utiliza la función por defecto y se debe dar un valor a Key. </w:t>
+      </w:r>
+    </w:p>
+    <w:p>
+      <w:pPr>
+        <w:pStyle w:val="Prrafodelista"/>
         <w:numPr>
           <w:ilvl w:val="0"/>
           <w:numId w:val="1"/>
@@ -1147,25 +581,8 @@
           <w:rFonts w:ascii="Dax-Regular" w:hAnsi="Dax-Regular"/>
           <w:lang w:val="es-419"/>
         </w:rPr>
-        <w:t xml:space="preserve">¿Qué hace la </w:t>
-      </w:r>
-      <w:proofErr w:type="spellStart"/>
-      <w:r>
-        <w:rPr>
-          <w:rFonts w:ascii="Dax-Regular" w:hAnsi="Dax-Regular"/>
-          <w:lang w:val="es-419"/>
-        </w:rPr>
-        <w:t>funció</w:t>
-      </w:r>
-      <w:proofErr w:type="spellEnd"/>
-      <w:r>
-        <w:rPr>
-          <w:rFonts w:ascii="Dax-Regular" w:hAnsi="Dax-Regular"/>
-          <w:lang w:val="es-419"/>
-        </w:rPr>
-        <w:t xml:space="preserve"> </w:t>
-      </w:r>
-      <w:proofErr w:type="spellStart"/>
+        <w:t xml:space="preserve">¿Qué hace la funció </w:t>
+      </w:r>
       <w:r>
         <w:rPr>
           <w:rFonts w:ascii="Consolas" w:hAnsi="Consolas"/>
@@ -1173,17 +590,7 @@
           <w:iCs/>
           <w:lang w:val="es-419"/>
         </w:rPr>
-        <w:t>addLast</w:t>
-      </w:r>
-      <w:proofErr w:type="spellEnd"/>
-      <w:r>
-        <w:rPr>
-          <w:rFonts w:ascii="Consolas" w:hAnsi="Consolas"/>
-          <w:b/>
-          <w:iCs/>
-          <w:lang w:val="es-419"/>
-        </w:rPr>
-        <w:t>()</w:t>
+        <w:t>addLast()</w:t>
       </w:r>
       <w:r>
         <w:rPr>
@@ -1195,7 +602,28 @@
     </w:p>
     <w:p>
       <w:pPr>
-        <w:pStyle w:val="ListParagraph"/>
+        <w:pStyle w:val="Prrafodelista"/>
+        <w:numPr>
+          <w:ilvl w:val="0"/>
+          <w:numId w:val="2"/>
+        </w:numPr>
+        <w:jc w:val="both"/>
+        <w:rPr>
+          <w:rFonts w:ascii="Dax-Regular" w:hAnsi="Dax-Regular"/>
+          <w:lang w:val="es-419"/>
+        </w:rPr>
+      </w:pPr>
+      <w:r>
+        <w:rPr>
+          <w:rFonts w:ascii="Dax-Regular" w:hAnsi="Dax-Regular"/>
+          <w:lang w:val="es-419"/>
+        </w:rPr>
+        <w:t>Esta función agrega un elemento a la última posición de la lista y actualiza el apuntador a esta nueva última posición. Además, incrementa el tamaño de la lista en 1.</w:t>
+      </w:r>
+    </w:p>
+    <w:p>
+      <w:pPr>
+        <w:pStyle w:val="Prrafodelista"/>
         <w:numPr>
           <w:ilvl w:val="0"/>
           <w:numId w:val="1"/>
@@ -1213,7 +641,6 @@
         </w:rPr>
         <w:t xml:space="preserve">¿Qué hace la función </w:t>
       </w:r>
-      <w:proofErr w:type="spellStart"/>
       <w:r>
         <w:rPr>
           <w:rFonts w:ascii="Consolas" w:hAnsi="Consolas"/>
@@ -1221,17 +648,7 @@
           <w:iCs/>
           <w:lang w:val="es-419"/>
         </w:rPr>
-        <w:t>getElement</w:t>
-      </w:r>
-      <w:proofErr w:type="spellEnd"/>
-      <w:r>
-        <w:rPr>
-          <w:rFonts w:ascii="Consolas" w:hAnsi="Consolas"/>
-          <w:b/>
-          <w:iCs/>
-          <w:lang w:val="es-419"/>
-        </w:rPr>
-        <w:t>()</w:t>
+        <w:t>getElement()</w:t>
       </w:r>
       <w:r>
         <w:rPr>
@@ -1243,7 +660,28 @@
     </w:p>
     <w:p>
       <w:pPr>
-        <w:pStyle w:val="ListParagraph"/>
+        <w:pStyle w:val="Prrafodelista"/>
+        <w:numPr>
+          <w:ilvl w:val="0"/>
+          <w:numId w:val="2"/>
+        </w:numPr>
+        <w:jc w:val="both"/>
+        <w:rPr>
+          <w:rFonts w:ascii="Dax-Regular" w:hAnsi="Dax-Regular"/>
+          <w:lang w:val="es-419"/>
+        </w:rPr>
+      </w:pPr>
+      <w:r>
+        <w:rPr>
+          <w:rFonts w:ascii="Dax-Regular" w:hAnsi="Dax-Regular"/>
+          <w:lang w:val="es-419"/>
+        </w:rPr>
+        <w:t xml:space="preserve">Retorna el elemento especificado por “pos” de la lista. Para hacer esto, recorre la lista hasta el elemento “pos” (que debe ser mayor a 0 y menor o igual al tamaño de la lista) y lo retorna sin eliminarlo. </w:t>
+      </w:r>
+    </w:p>
+    <w:p>
+      <w:pPr>
+        <w:pStyle w:val="Prrafodelista"/>
         <w:numPr>
           <w:ilvl w:val="0"/>
           <w:numId w:val="1"/>
@@ -1261,7 +699,6 @@
         </w:rPr>
         <w:t xml:space="preserve">¿Qué hace la función </w:t>
       </w:r>
-      <w:proofErr w:type="spellStart"/>
       <w:r>
         <w:rPr>
           <w:rFonts w:ascii="Consolas" w:hAnsi="Consolas"/>
@@ -1269,17 +706,7 @@
           <w:iCs/>
           <w:lang w:val="es-419"/>
         </w:rPr>
-        <w:t>subList</w:t>
-      </w:r>
-      <w:proofErr w:type="spellEnd"/>
-      <w:r>
-        <w:rPr>
-          <w:rFonts w:ascii="Consolas" w:hAnsi="Consolas"/>
-          <w:b/>
-          <w:iCs/>
-          <w:lang w:val="es-419"/>
-        </w:rPr>
-        <w:t>()</w:t>
+        <w:t>subList()</w:t>
       </w:r>
       <w:r>
         <w:rPr>
@@ -1291,7 +718,49 @@
     </w:p>
     <w:p>
       <w:pPr>
-        <w:pStyle w:val="ListParagraph"/>
+        <w:pStyle w:val="Prrafodelista"/>
+        <w:numPr>
+          <w:ilvl w:val="0"/>
+          <w:numId w:val="2"/>
+        </w:numPr>
+        <w:jc w:val="both"/>
+        <w:rPr>
+          <w:rFonts w:ascii="Dax-Regular" w:hAnsi="Dax-Regular"/>
+          <w:lang w:val="es-419"/>
+        </w:rPr>
+      </w:pPr>
+      <w:r>
+        <w:rPr>
+          <w:rFonts w:ascii="Dax-Regular" w:hAnsi="Dax-Regular"/>
+          <w:lang w:val="es-419"/>
+        </w:rPr>
+        <w:t xml:space="preserve">Crea y retorna una sub lista de la lista original “lst”. La lista se crea </w:t>
+      </w:r>
+      <w:r>
+        <w:rPr>
+          <w:rFonts w:ascii="Dax-Regular" w:hAnsi="Dax-Regular"/>
+          <w:lang w:val="es-419"/>
+        </w:rPr>
+        <w:t>copiando los elementos empezando  por el</w:t>
+      </w:r>
+      <w:r>
+        <w:rPr>
+          <w:rFonts w:ascii="Dax-Regular" w:hAnsi="Dax-Regular"/>
+          <w:lang w:val="es-419"/>
+        </w:rPr>
+        <w:t xml:space="preserve"> elemento “pos” y </w:t>
+      </w:r>
+      <w:r>
+        <w:rPr>
+          <w:rFonts w:ascii="Dax-Regular" w:hAnsi="Dax-Regular"/>
+          <w:lang w:val="es-419"/>
+        </w:rPr>
+        <w:t xml:space="preserve">con tamaño de “numelem” elementos.  </w:t>
+      </w:r>
+    </w:p>
+    <w:p>
+      <w:pPr>
+        <w:pStyle w:val="Prrafodelista"/>
         <w:numPr>
           <w:ilvl w:val="0"/>
           <w:numId w:val="1"/>
@@ -1332,27 +801,7 @@
           <w:bCs/>
           <w:lang w:val="es-419"/>
         </w:rPr>
-        <w:t>“</w:t>
-      </w:r>
-      <w:proofErr w:type="gramStart"/>
-      <w:r>
-        <w:rPr>
-          <w:rFonts w:ascii="Consolas" w:hAnsi="Consolas"/>
-          <w:b/>
-          <w:bCs/>
-          <w:lang w:val="es-419"/>
-        </w:rPr>
-        <w:t>SINGLE</w:t>
-      </w:r>
-      <w:proofErr w:type="gramEnd"/>
-      <w:r>
-        <w:rPr>
-          <w:rFonts w:ascii="Consolas" w:hAnsi="Consolas"/>
-          <w:b/>
-          <w:bCs/>
-          <w:lang w:val="es-419"/>
-        </w:rPr>
-        <w:t>_LINKED”</w:t>
+        <w:t>“SINGLE_LINKED”</w:t>
       </w:r>
       <w:r>
         <w:rPr>
@@ -1380,7 +829,7 @@
 </file>
 
 <file path=word/numbering.xml><?xml version="1.0" encoding="utf-8"?>
-<w:numbering xmlns:wpc="http://schemas.microsoft.com/office/word/2010/wordprocessingCanvas" xmlns:cx="http://schemas.microsoft.com/office/drawing/2014/chartex" xmlns:cx1="http://schemas.microsoft.com/office/drawing/2015/9/8/chartex" xmlns:cx2="http://schemas.microsoft.com/office/drawing/2015/10/21/chartex" xmlns:cx3="http://schemas.microsoft.com/office/drawing/2016/5/9/chartex" xmlns:cx4="http://schemas.microsoft.com/office/drawing/2016/5/10/chartex" xmlns:cx5="http://schemas.microsoft.com/office/drawing/2016/5/11/chartex" xmlns:cx6="http://schemas.microsoft.com/office/drawing/2016/5/12/chartex" xmlns:cx7="http://schemas.microsoft.com/office/drawing/2016/5/13/chartex" xmlns:cx8="http://schemas.microsoft.com/office/drawing/2016/5/14/chartex" xmlns:mc="http://schemas.openxmlformats.org/markup-compatibility/2006" xmlns:aink="http://schemas.microsoft.com/office/drawing/2016/ink" xmlns:am3d="http://schemas.microsoft.com/office/drawing/2017/model3d" xmlns:o="urn:schemas-microsoft-com:office:office" xmlns:r="http://schemas.openxmlformats.org/officeDocument/2006/relationships" xmlns:m="http://schemas.openxmlformats.org/officeDocument/2006/math" xmlns:v="urn:schemas-microsoft-com:vml" xmlns:wp14="http://schemas.microsoft.com/office/word/2010/wordprocessingDrawing" xmlns:wp="http://schemas.openxmlformats.org/drawingml/2006/wordprocessingDrawing" xmlns:w10="urn:schemas-microsoft-com:office:word" xmlns:w="http://schemas.openxmlformats.org/wordprocessingml/2006/main" xmlns:w14="http://schemas.microsoft.com/office/word/2010/wordml" xmlns:w15="http://schemas.microsoft.com/office/word/2012/wordml" xmlns:w16cex="http://schemas.microsoft.com/office/word/2018/wordml/cex" xmlns:w16cid="http://schemas.microsoft.com/office/word/2016/wordml/cid" xmlns:w16="http://schemas.microsoft.com/office/word/2018/wordml" xmlns:w16sdtdh="http://schemas.microsoft.com/office/word/2020/wordml/sdtdatahash" xmlns:w16se="http://schemas.microsoft.com/office/word/2015/wordml/symex" xmlns:wpg="http://schemas.microsoft.com/office/word/2010/wordprocessingGroup" xmlns:wpi="http://schemas.microsoft.com/office/word/2010/wordprocessingInk" xmlns:wne="http://schemas.microsoft.com/office/word/2006/wordml" xmlns:wps="http://schemas.microsoft.com/office/word/2010/wordprocessingShape" mc:Ignorable="w14 w15 w16se w16cid w16 w16cex w16sdtdh wp14">
+<w:numbering xmlns:wpc="http://schemas.microsoft.com/office/word/2010/wordprocessingCanvas" xmlns:cx="http://schemas.microsoft.com/office/drawing/2014/chartex" xmlns:cx1="http://schemas.microsoft.com/office/drawing/2015/9/8/chartex" xmlns:cx2="http://schemas.microsoft.com/office/drawing/2015/10/21/chartex" xmlns:cx3="http://schemas.microsoft.com/office/drawing/2016/5/9/chartex" xmlns:cx4="http://schemas.microsoft.com/office/drawing/2016/5/10/chartex" xmlns:cx5="http://schemas.microsoft.com/office/drawing/2016/5/11/chartex" xmlns:cx6="http://schemas.microsoft.com/office/drawing/2016/5/12/chartex" xmlns:cx7="http://schemas.microsoft.com/office/drawing/2016/5/13/chartex" xmlns:cx8="http://schemas.microsoft.com/office/drawing/2016/5/14/chartex" xmlns:mc="http://schemas.openxmlformats.org/markup-compatibility/2006" xmlns:aink="http://schemas.microsoft.com/office/drawing/2016/ink" xmlns:am3d="http://schemas.microsoft.com/office/drawing/2017/model3d" xmlns:o="urn:schemas-microsoft-com:office:office" xmlns:r="http://schemas.openxmlformats.org/officeDocument/2006/relationships" xmlns:m="http://schemas.openxmlformats.org/officeDocument/2006/math" xmlns:v="urn:schemas-microsoft-com:vml" xmlns:wp14="http://schemas.microsoft.com/office/word/2010/wordprocessingDrawing" xmlns:wp="http://schemas.openxmlformats.org/drawingml/2006/wordprocessingDrawing" xmlns:w10="urn:schemas-microsoft-com:office:word" xmlns:w="http://schemas.openxmlformats.org/wordprocessingml/2006/main" xmlns:w14="http://schemas.microsoft.com/office/word/2010/wordml" xmlns:w15="http://schemas.microsoft.com/office/word/2012/wordml" xmlns:w16cex="http://schemas.microsoft.com/office/word/2018/wordml/cex" xmlns:w16cid="http://schemas.microsoft.com/office/word/2016/wordml/cid" xmlns:w16="http://schemas.microsoft.com/office/word/2018/wordml" xmlns:w16se="http://schemas.microsoft.com/office/word/2015/wordml/symex" xmlns:wpg="http://schemas.microsoft.com/office/word/2010/wordprocessingGroup" xmlns:wpi="http://schemas.microsoft.com/office/word/2010/wordprocessingInk" xmlns:wne="http://schemas.microsoft.com/office/word/2006/wordml" xmlns:wps="http://schemas.microsoft.com/office/word/2010/wordprocessingShape" mc:Ignorable="w14 w15 w16se w16cid w16 w16cex wp14">
   <w:abstractNum w:abstractNumId="0" w15:restartNumberingAfterBreak="0">
     <w:nsid w:val="446D4DDB"/>
     <w:multiLevelType w:val="multilevel"/>
@@ -1494,14 +943,129 @@
       </w:rPr>
     </w:lvl>
   </w:abstractNum>
+  <w:abstractNum w:abstractNumId="1" w15:restartNumberingAfterBreak="0">
+    <w:nsid w:val="66B02E32"/>
+    <w:multiLevelType w:val="hybridMultilevel"/>
+    <w:tmpl w:val="FC922F3C"/>
+    <w:lvl w:ilvl="0" w:tplc="DC426EDA">
+      <w:numFmt w:val="bullet"/>
+      <w:lvlText w:val="-"/>
+      <w:lvlJc w:val="left"/>
+      <w:pPr>
+        <w:ind w:left="720" w:hanging="360"/>
+      </w:pPr>
+      <w:rPr>
+        <w:rFonts w:ascii="Dax-Regular" w:eastAsiaTheme="minorEastAsia" w:hAnsi="Dax-Regular" w:cstheme="minorBidi" w:hint="default"/>
+      </w:rPr>
+    </w:lvl>
+    <w:lvl w:ilvl="1" w:tplc="040A0003" w:tentative="1">
+      <w:start w:val="1"/>
+      <w:numFmt w:val="bullet"/>
+      <w:lvlText w:val="o"/>
+      <w:lvlJc w:val="left"/>
+      <w:pPr>
+        <w:ind w:left="1440" w:hanging="360"/>
+      </w:pPr>
+      <w:rPr>
+        <w:rFonts w:ascii="Courier New" w:hAnsi="Courier New" w:cs="Courier New" w:hint="default"/>
+      </w:rPr>
+    </w:lvl>
+    <w:lvl w:ilvl="2" w:tplc="040A0005" w:tentative="1">
+      <w:start w:val="1"/>
+      <w:numFmt w:val="bullet"/>
+      <w:lvlText w:val=""/>
+      <w:lvlJc w:val="left"/>
+      <w:pPr>
+        <w:ind w:left="2160" w:hanging="360"/>
+      </w:pPr>
+      <w:rPr>
+        <w:rFonts w:ascii="Wingdings" w:hAnsi="Wingdings" w:hint="default"/>
+      </w:rPr>
+    </w:lvl>
+    <w:lvl w:ilvl="3" w:tplc="040A0001" w:tentative="1">
+      <w:start w:val="1"/>
+      <w:numFmt w:val="bullet"/>
+      <w:lvlText w:val=""/>
+      <w:lvlJc w:val="left"/>
+      <w:pPr>
+        <w:ind w:left="2880" w:hanging="360"/>
+      </w:pPr>
+      <w:rPr>
+        <w:rFonts w:ascii="Symbol" w:hAnsi="Symbol" w:hint="default"/>
+      </w:rPr>
+    </w:lvl>
+    <w:lvl w:ilvl="4" w:tplc="040A0003" w:tentative="1">
+      <w:start w:val="1"/>
+      <w:numFmt w:val="bullet"/>
+      <w:lvlText w:val="o"/>
+      <w:lvlJc w:val="left"/>
+      <w:pPr>
+        <w:ind w:left="3600" w:hanging="360"/>
+      </w:pPr>
+      <w:rPr>
+        <w:rFonts w:ascii="Courier New" w:hAnsi="Courier New" w:cs="Courier New" w:hint="default"/>
+      </w:rPr>
+    </w:lvl>
+    <w:lvl w:ilvl="5" w:tplc="040A0005" w:tentative="1">
+      <w:start w:val="1"/>
+      <w:numFmt w:val="bullet"/>
+      <w:lvlText w:val=""/>
+      <w:lvlJc w:val="left"/>
+      <w:pPr>
+        <w:ind w:left="4320" w:hanging="360"/>
+      </w:pPr>
+      <w:rPr>
+        <w:rFonts w:ascii="Wingdings" w:hAnsi="Wingdings" w:hint="default"/>
+      </w:rPr>
+    </w:lvl>
+    <w:lvl w:ilvl="6" w:tplc="040A0001" w:tentative="1">
+      <w:start w:val="1"/>
+      <w:numFmt w:val="bullet"/>
+      <w:lvlText w:val=""/>
+      <w:lvlJc w:val="left"/>
+      <w:pPr>
+        <w:ind w:left="5040" w:hanging="360"/>
+      </w:pPr>
+      <w:rPr>
+        <w:rFonts w:ascii="Symbol" w:hAnsi="Symbol" w:hint="default"/>
+      </w:rPr>
+    </w:lvl>
+    <w:lvl w:ilvl="7" w:tplc="040A0003" w:tentative="1">
+      <w:start w:val="1"/>
+      <w:numFmt w:val="bullet"/>
+      <w:lvlText w:val="o"/>
+      <w:lvlJc w:val="left"/>
+      <w:pPr>
+        <w:ind w:left="5760" w:hanging="360"/>
+      </w:pPr>
+      <w:rPr>
+        <w:rFonts w:ascii="Courier New" w:hAnsi="Courier New" w:cs="Courier New" w:hint="default"/>
+      </w:rPr>
+    </w:lvl>
+    <w:lvl w:ilvl="8" w:tplc="040A0005" w:tentative="1">
+      <w:start w:val="1"/>
+      <w:numFmt w:val="bullet"/>
+      <w:lvlText w:val=""/>
+      <w:lvlJc w:val="left"/>
+      <w:pPr>
+        <w:ind w:left="6480" w:hanging="360"/>
+      </w:pPr>
+      <w:rPr>
+        <w:rFonts w:ascii="Wingdings" w:hAnsi="Wingdings" w:hint="default"/>
+      </w:rPr>
+    </w:lvl>
+  </w:abstractNum>
   <w:num w:numId="1">
     <w:abstractNumId w:val="0"/>
+  </w:num>
+  <w:num w:numId="2">
+    <w:abstractNumId w:val="1"/>
   </w:num>
 </w:numbering>
 </file>
 
 <file path=word/styles.xml><?xml version="1.0" encoding="utf-8"?>
-<w:styles xmlns:mc="http://schemas.openxmlformats.org/markup-compatibility/2006" xmlns:r="http://schemas.openxmlformats.org/officeDocument/2006/relationships" xmlns:w="http://schemas.openxmlformats.org/wordprocessingml/2006/main" xmlns:w14="http://schemas.microsoft.com/office/word/2010/wordml" xmlns:w15="http://schemas.microsoft.com/office/word/2012/wordml" xmlns:w16cex="http://schemas.microsoft.com/office/word/2018/wordml/cex" xmlns:w16cid="http://schemas.microsoft.com/office/word/2016/wordml/cid" xmlns:w16="http://schemas.microsoft.com/office/word/2018/wordml" xmlns:w16sdtdh="http://schemas.microsoft.com/office/word/2020/wordml/sdtdatahash" xmlns:w16se="http://schemas.microsoft.com/office/word/2015/wordml/symex" mc:Ignorable="w14 w15 w16se w16cid w16 w16cex w16sdtdh">
+<w:styles xmlns:mc="http://schemas.openxmlformats.org/markup-compatibility/2006" xmlns:r="http://schemas.openxmlformats.org/officeDocument/2006/relationships" xmlns:w="http://schemas.openxmlformats.org/wordprocessingml/2006/main" xmlns:w14="http://schemas.microsoft.com/office/word/2010/wordml" xmlns:w15="http://schemas.microsoft.com/office/word/2012/wordml" xmlns:w16cex="http://schemas.microsoft.com/office/word/2018/wordml/cex" xmlns:w16cid="http://schemas.microsoft.com/office/word/2016/wordml/cid" xmlns:w16="http://schemas.microsoft.com/office/word/2018/wordml" xmlns:w16se="http://schemas.microsoft.com/office/word/2015/wordml/symex" mc:Ignorable="w14 w15 w16se w16cid w16 w16cex">
   <w:docDefaults>
     <w:rPrDefault>
       <w:rPr>
@@ -1902,13 +1466,13 @@
       <w:noProof/>
     </w:rPr>
   </w:style>
-  <w:style w:type="character" w:default="1" w:styleId="DefaultParagraphFont">
+  <w:style w:type="character" w:default="1" w:styleId="Fuentedeprrafopredeter">
     <w:name w:val="Default Paragraph Font"/>
     <w:uiPriority w:val="1"/>
     <w:semiHidden/>
     <w:unhideWhenUsed/>
   </w:style>
-  <w:style w:type="table" w:default="1" w:styleId="TableNormal">
+  <w:style w:type="table" w:default="1" w:styleId="Tablanormal">
     <w:name w:val="Normal Table"/>
     <w:uiPriority w:val="99"/>
     <w:semiHidden/>
@@ -1923,17 +1487,17 @@
       </w:tblCellMar>
     </w:tblPr>
   </w:style>
-  <w:style w:type="numbering" w:default="1" w:styleId="NoList">
+  <w:style w:type="numbering" w:default="1" w:styleId="Sinlista">
     <w:name w:val="No List"/>
     <w:uiPriority w:val="99"/>
     <w:semiHidden/>
     <w:unhideWhenUsed/>
   </w:style>
-  <w:style w:type="paragraph" w:styleId="Title">
+  <w:style w:type="paragraph" w:styleId="Ttulo">
     <w:name w:val="Title"/>
     <w:basedOn w:val="Normal"/>
     <w:next w:val="Normal"/>
-    <w:link w:val="TitleChar"/>
+    <w:link w:val="TtuloCar"/>
     <w:uiPriority w:val="10"/>
     <w:qFormat/>
     <w:rsid w:val="00BA3B38"/>
@@ -1949,10 +1513,10 @@
       <w:szCs w:val="56"/>
     </w:rPr>
   </w:style>
-  <w:style w:type="character" w:customStyle="1" w:styleId="TitleChar">
-    <w:name w:val="Title Char"/>
-    <w:basedOn w:val="DefaultParagraphFont"/>
-    <w:link w:val="Title"/>
+  <w:style w:type="character" w:customStyle="1" w:styleId="TtuloCar">
+    <w:name w:val="Título Car"/>
+    <w:basedOn w:val="Fuentedeprrafopredeter"/>
+    <w:link w:val="Ttulo"/>
     <w:uiPriority w:val="10"/>
     <w:rsid w:val="00BA3B38"/>
     <w:rPr>
@@ -1964,7 +1528,7 @@
       <w:szCs w:val="56"/>
     </w:rPr>
   </w:style>
-  <w:style w:type="paragraph" w:styleId="ListParagraph">
+  <w:style w:type="paragraph" w:styleId="Prrafodelista">
     <w:name w:val="List Paragraph"/>
     <w:basedOn w:val="Normal"/>
     <w:uiPriority w:val="34"/>

</xml_diff>

<commit_message>
Entrega final laboratorio 3
</commit_message>
<xml_diff>
--- a/Docs/Observaciones-Lab 3.docx
+++ b/Docs/Observaciones-Lab 3.docx
@@ -1,10 +1,10 @@
 
 <file path=word/document.xml><?xml version="1.0" encoding="utf-8"?>
-<w:document xmlns:wpc="http://schemas.microsoft.com/office/word/2010/wordprocessingCanvas" xmlns:cx="http://schemas.microsoft.com/office/drawing/2014/chartex" xmlns:cx1="http://schemas.microsoft.com/office/drawing/2015/9/8/chartex" xmlns:cx2="http://schemas.microsoft.com/office/drawing/2015/10/21/chartex" xmlns:cx3="http://schemas.microsoft.com/office/drawing/2016/5/9/chartex" xmlns:cx4="http://schemas.microsoft.com/office/drawing/2016/5/10/chartex" xmlns:cx5="http://schemas.microsoft.com/office/drawing/2016/5/11/chartex" xmlns:cx6="http://schemas.microsoft.com/office/drawing/2016/5/12/chartex" xmlns:cx7="http://schemas.microsoft.com/office/drawing/2016/5/13/chartex" xmlns:cx8="http://schemas.microsoft.com/office/drawing/2016/5/14/chartex" xmlns:mc="http://schemas.openxmlformats.org/markup-compatibility/2006" xmlns:aink="http://schemas.microsoft.com/office/drawing/2016/ink" xmlns:am3d="http://schemas.microsoft.com/office/drawing/2017/model3d" xmlns:o="urn:schemas-microsoft-com:office:office" xmlns:r="http://schemas.openxmlformats.org/officeDocument/2006/relationships" xmlns:m="http://schemas.openxmlformats.org/officeDocument/2006/math" xmlns:v="urn:schemas-microsoft-com:vml" xmlns:wp14="http://schemas.microsoft.com/office/word/2010/wordprocessingDrawing" xmlns:wp="http://schemas.openxmlformats.org/drawingml/2006/wordprocessingDrawing" xmlns:w10="urn:schemas-microsoft-com:office:word" xmlns:w="http://schemas.openxmlformats.org/wordprocessingml/2006/main" xmlns:w14="http://schemas.microsoft.com/office/word/2010/wordml" xmlns:w15="http://schemas.microsoft.com/office/word/2012/wordml" xmlns:w16cex="http://schemas.microsoft.com/office/word/2018/wordml/cex" xmlns:w16cid="http://schemas.microsoft.com/office/word/2016/wordml/cid" xmlns:w16="http://schemas.microsoft.com/office/word/2018/wordml" xmlns:w16se="http://schemas.microsoft.com/office/word/2015/wordml/symex" xmlns:wpg="http://schemas.microsoft.com/office/word/2010/wordprocessingGroup" xmlns:wpi="http://schemas.microsoft.com/office/word/2010/wordprocessingInk" xmlns:wne="http://schemas.microsoft.com/office/word/2006/wordml" xmlns:wps="http://schemas.microsoft.com/office/word/2010/wordprocessingShape" mc:Ignorable="w14 w15 w16se w16cid w16 w16cex wp14">
+<w:document xmlns:wpc="http://schemas.microsoft.com/office/word/2010/wordprocessingCanvas" xmlns:cx="http://schemas.microsoft.com/office/drawing/2014/chartex" xmlns:cx1="http://schemas.microsoft.com/office/drawing/2015/9/8/chartex" xmlns:cx2="http://schemas.microsoft.com/office/drawing/2015/10/21/chartex" xmlns:cx3="http://schemas.microsoft.com/office/drawing/2016/5/9/chartex" xmlns:cx4="http://schemas.microsoft.com/office/drawing/2016/5/10/chartex" xmlns:cx5="http://schemas.microsoft.com/office/drawing/2016/5/11/chartex" xmlns:cx6="http://schemas.microsoft.com/office/drawing/2016/5/12/chartex" xmlns:cx7="http://schemas.microsoft.com/office/drawing/2016/5/13/chartex" xmlns:cx8="http://schemas.microsoft.com/office/drawing/2016/5/14/chartex" xmlns:mc="http://schemas.openxmlformats.org/markup-compatibility/2006" xmlns:aink="http://schemas.microsoft.com/office/drawing/2016/ink" xmlns:am3d="http://schemas.microsoft.com/office/drawing/2017/model3d" xmlns:o="urn:schemas-microsoft-com:office:office" xmlns:r="http://schemas.openxmlformats.org/officeDocument/2006/relationships" xmlns:m="http://schemas.openxmlformats.org/officeDocument/2006/math" xmlns:v="urn:schemas-microsoft-com:vml" xmlns:wp14="http://schemas.microsoft.com/office/word/2010/wordprocessingDrawing" xmlns:wp="http://schemas.openxmlformats.org/drawingml/2006/wordprocessingDrawing" xmlns:w10="urn:schemas-microsoft-com:office:word" xmlns:w="http://schemas.openxmlformats.org/wordprocessingml/2006/main" xmlns:w14="http://schemas.microsoft.com/office/word/2010/wordml" xmlns:w15="http://schemas.microsoft.com/office/word/2012/wordml" xmlns:w16cex="http://schemas.microsoft.com/office/word/2018/wordml/cex" xmlns:w16cid="http://schemas.microsoft.com/office/word/2016/wordml/cid" xmlns:w16="http://schemas.microsoft.com/office/word/2018/wordml" xmlns:w16sdtdh="http://schemas.microsoft.com/office/word/2020/wordml/sdtdatahash" xmlns:w16se="http://schemas.microsoft.com/office/word/2015/wordml/symex" xmlns:wpg="http://schemas.microsoft.com/office/word/2010/wordprocessingGroup" xmlns:wpi="http://schemas.microsoft.com/office/word/2010/wordprocessingInk" xmlns:wne="http://schemas.microsoft.com/office/word/2006/wordml" xmlns:wps="http://schemas.microsoft.com/office/word/2010/wordprocessingShape" mc:Ignorable="w14 w15 w16se w16cid w16 w16cex w16sdtdh wp14">
   <w:body>
     <w:p>
       <w:pPr>
-        <w:pStyle w:val="Ttulo"/>
+        <w:pStyle w:val="Title"/>
         <w:jc w:val="center"/>
         <w:rPr>
           <w:lang w:val="es-CO"/>
@@ -47,7 +47,19 @@
         <w:rPr>
           <w:lang w:val="es-419"/>
         </w:rPr>
-        <w:t>Cod XXXX</w:t>
+        <w:t>Cod</w:t>
+      </w:r>
+      <w:r>
+        <w:rPr>
+          <w:lang w:val="es-419"/>
+        </w:rPr>
+        <w:t xml:space="preserve"> 202020727</w:t>
+      </w:r>
+      <w:r>
+        <w:rPr>
+          <w:lang w:val="es-419"/>
+        </w:rPr>
+        <w:t xml:space="preserve"> </w:t>
       </w:r>
     </w:p>
     <w:p>
@@ -68,7 +80,13 @@
         <w:rPr>
           <w:lang w:val="es-419"/>
         </w:rPr>
-        <w:t>2 Cod XXXX</w:t>
+        <w:t xml:space="preserve">2 Cod </w:t>
+      </w:r>
+      <w:r>
+        <w:rPr>
+          <w:lang w:val="es-419"/>
+        </w:rPr>
+        <w:t>201821331</w:t>
       </w:r>
     </w:p>
     <w:p>
@@ -82,7 +100,7 @@
     </w:p>
     <w:p>
       <w:pPr>
-        <w:pStyle w:val="Prrafodelista"/>
+        <w:pStyle w:val="ListParagraph"/>
         <w:numPr>
           <w:ilvl w:val="0"/>
           <w:numId w:val="1"/>
@@ -119,7 +137,7 @@
     </w:p>
     <w:p>
       <w:pPr>
-        <w:pStyle w:val="Prrafodelista"/>
+        <w:pStyle w:val="ListParagraph"/>
         <w:spacing w:after="0"/>
         <w:ind w:left="360"/>
         <w:jc w:val="both"/>
@@ -130,7 +148,7 @@
     </w:p>
     <w:p>
       <w:pPr>
-        <w:pStyle w:val="Prrafodelista"/>
+        <w:pStyle w:val="ListParagraph"/>
         <w:spacing w:after="0"/>
         <w:ind w:left="360"/>
         <w:jc w:val="both"/>
@@ -156,7 +174,7 @@
     </w:p>
     <w:p>
       <w:pPr>
-        <w:pStyle w:val="Prrafodelista"/>
+        <w:pStyle w:val="ListParagraph"/>
         <w:spacing w:after="0"/>
         <w:ind w:left="360"/>
         <w:jc w:val="both"/>
@@ -167,7 +185,7 @@
     </w:p>
     <w:p>
       <w:pPr>
-        <w:pStyle w:val="Prrafodelista"/>
+        <w:pStyle w:val="ListParagraph"/>
         <w:numPr>
           <w:ilvl w:val="0"/>
           <w:numId w:val="1"/>
@@ -221,7 +239,7 @@
     </w:p>
     <w:p>
       <w:pPr>
-        <w:pStyle w:val="Prrafodelista"/>
+        <w:pStyle w:val="ListParagraph"/>
         <w:spacing w:after="0"/>
         <w:ind w:left="360"/>
         <w:jc w:val="both"/>
@@ -233,7 +251,7 @@
     </w:p>
     <w:p>
       <w:pPr>
-        <w:pStyle w:val="Prrafodelista"/>
+        <w:pStyle w:val="ListParagraph"/>
         <w:spacing w:after="0"/>
         <w:ind w:left="360"/>
         <w:jc w:val="both"/>
@@ -259,7 +277,7 @@
     </w:p>
     <w:p>
       <w:pPr>
-        <w:pStyle w:val="Prrafodelista"/>
+        <w:pStyle w:val="ListParagraph"/>
         <w:spacing w:after="0"/>
         <w:ind w:left="360"/>
         <w:jc w:val="both"/>
@@ -271,7 +289,7 @@
     </w:p>
     <w:p>
       <w:pPr>
-        <w:pStyle w:val="Prrafodelista"/>
+        <w:pStyle w:val="ListParagraph"/>
         <w:numPr>
           <w:ilvl w:val="0"/>
           <w:numId w:val="1"/>
@@ -325,7 +343,7 @@
     </w:p>
     <w:p>
       <w:pPr>
-        <w:pStyle w:val="Prrafodelista"/>
+        <w:pStyle w:val="ListParagraph"/>
         <w:spacing w:after="0"/>
         <w:ind w:left="360"/>
         <w:jc w:val="both"/>
@@ -337,7 +355,7 @@
     </w:p>
     <w:p>
       <w:pPr>
-        <w:pStyle w:val="Prrafodelista"/>
+        <w:pStyle w:val="ListParagraph"/>
         <w:spacing w:after="0"/>
         <w:ind w:left="360"/>
         <w:jc w:val="both"/>
@@ -356,7 +374,7 @@
     </w:p>
     <w:p>
       <w:pPr>
-        <w:pStyle w:val="Prrafodelista"/>
+        <w:pStyle w:val="ListParagraph"/>
         <w:spacing w:after="0"/>
         <w:ind w:left="360"/>
         <w:jc w:val="both"/>
@@ -375,7 +393,7 @@
     </w:p>
     <w:p>
       <w:pPr>
-        <w:pStyle w:val="Prrafodelista"/>
+        <w:pStyle w:val="ListParagraph"/>
         <w:spacing w:after="0"/>
         <w:ind w:left="360"/>
         <w:jc w:val="both"/>
@@ -394,7 +412,7 @@
     </w:p>
     <w:p>
       <w:pPr>
-        <w:pStyle w:val="Prrafodelista"/>
+        <w:pStyle w:val="ListParagraph"/>
         <w:spacing w:after="0"/>
         <w:ind w:left="360"/>
         <w:jc w:val="both"/>
@@ -406,7 +424,7 @@
     </w:p>
     <w:p>
       <w:pPr>
-        <w:pStyle w:val="Prrafodelista"/>
+        <w:pStyle w:val="ListParagraph"/>
         <w:spacing w:after="0"/>
         <w:ind w:left="360"/>
         <w:jc w:val="both"/>
@@ -425,7 +443,7 @@
     </w:p>
     <w:p>
       <w:pPr>
-        <w:pStyle w:val="Prrafodelista"/>
+        <w:pStyle w:val="ListParagraph"/>
         <w:spacing w:after="0"/>
         <w:ind w:left="360"/>
         <w:jc w:val="both"/>
@@ -437,7 +455,7 @@
     </w:p>
     <w:p>
       <w:pPr>
-        <w:pStyle w:val="Prrafodelista"/>
+        <w:pStyle w:val="ListParagraph"/>
         <w:spacing w:after="0"/>
         <w:ind w:left="360"/>
         <w:jc w:val="both"/>
@@ -449,7 +467,7 @@
     </w:p>
     <w:p>
       <w:pPr>
-        <w:pStyle w:val="Prrafodelista"/>
+        <w:pStyle w:val="ListParagraph"/>
         <w:numPr>
           <w:ilvl w:val="0"/>
           <w:numId w:val="1"/>
@@ -470,7 +488,7 @@
     </w:p>
     <w:p>
       <w:pPr>
-        <w:pStyle w:val="Prrafodelista"/>
+        <w:pStyle w:val="ListParagraph"/>
         <w:numPr>
           <w:ilvl w:val="0"/>
           <w:numId w:val="2"/>
@@ -491,7 +509,7 @@
     </w:p>
     <w:p>
       <w:pPr>
-        <w:pStyle w:val="Prrafodelista"/>
+        <w:pStyle w:val="ListParagraph"/>
         <w:numPr>
           <w:ilvl w:val="0"/>
           <w:numId w:val="1"/>
@@ -544,7 +562,7 @@
     </w:p>
     <w:p>
       <w:pPr>
-        <w:pStyle w:val="Prrafodelista"/>
+        <w:pStyle w:val="ListParagraph"/>
         <w:numPr>
           <w:ilvl w:val="0"/>
           <w:numId w:val="2"/>
@@ -565,7 +583,7 @@
     </w:p>
     <w:p>
       <w:pPr>
-        <w:pStyle w:val="Prrafodelista"/>
+        <w:pStyle w:val="ListParagraph"/>
         <w:numPr>
           <w:ilvl w:val="0"/>
           <w:numId w:val="1"/>
@@ -602,7 +620,7 @@
     </w:p>
     <w:p>
       <w:pPr>
-        <w:pStyle w:val="Prrafodelista"/>
+        <w:pStyle w:val="ListParagraph"/>
         <w:numPr>
           <w:ilvl w:val="0"/>
           <w:numId w:val="2"/>
@@ -623,7 +641,7 @@
     </w:p>
     <w:p>
       <w:pPr>
-        <w:pStyle w:val="Prrafodelista"/>
+        <w:pStyle w:val="ListParagraph"/>
         <w:numPr>
           <w:ilvl w:val="0"/>
           <w:numId w:val="1"/>
@@ -660,7 +678,7 @@
     </w:p>
     <w:p>
       <w:pPr>
-        <w:pStyle w:val="Prrafodelista"/>
+        <w:pStyle w:val="ListParagraph"/>
         <w:numPr>
           <w:ilvl w:val="0"/>
           <w:numId w:val="2"/>
@@ -681,7 +699,7 @@
     </w:p>
     <w:p>
       <w:pPr>
-        <w:pStyle w:val="Prrafodelista"/>
+        <w:pStyle w:val="ListParagraph"/>
         <w:numPr>
           <w:ilvl w:val="0"/>
           <w:numId w:val="1"/>
@@ -718,7 +736,7 @@
     </w:p>
     <w:p>
       <w:pPr>
-        <w:pStyle w:val="Prrafodelista"/>
+        <w:pStyle w:val="ListParagraph"/>
         <w:numPr>
           <w:ilvl w:val="0"/>
           <w:numId w:val="2"/>
@@ -760,7 +778,7 @@
     </w:p>
     <w:p>
       <w:pPr>
-        <w:pStyle w:val="Prrafodelista"/>
+        <w:pStyle w:val="ListParagraph"/>
         <w:numPr>
           <w:ilvl w:val="0"/>
           <w:numId w:val="1"/>
@@ -813,7 +831,7 @@
     </w:p>
     <w:p>
       <w:pPr>
-        <w:pStyle w:val="Prrafodelista"/>
+        <w:pStyle w:val="ListParagraph"/>
         <w:numPr>
           <w:ilvl w:val="0"/>
           <w:numId w:val="2"/>
@@ -850,7 +868,7 @@
 </file>
 
 <file path=word/numbering.xml><?xml version="1.0" encoding="utf-8"?>
-<w:numbering xmlns:wpc="http://schemas.microsoft.com/office/word/2010/wordprocessingCanvas" xmlns:cx="http://schemas.microsoft.com/office/drawing/2014/chartex" xmlns:cx1="http://schemas.microsoft.com/office/drawing/2015/9/8/chartex" xmlns:cx2="http://schemas.microsoft.com/office/drawing/2015/10/21/chartex" xmlns:cx3="http://schemas.microsoft.com/office/drawing/2016/5/9/chartex" xmlns:cx4="http://schemas.microsoft.com/office/drawing/2016/5/10/chartex" xmlns:cx5="http://schemas.microsoft.com/office/drawing/2016/5/11/chartex" xmlns:cx6="http://schemas.microsoft.com/office/drawing/2016/5/12/chartex" xmlns:cx7="http://schemas.microsoft.com/office/drawing/2016/5/13/chartex" xmlns:cx8="http://schemas.microsoft.com/office/drawing/2016/5/14/chartex" xmlns:mc="http://schemas.openxmlformats.org/markup-compatibility/2006" xmlns:aink="http://schemas.microsoft.com/office/drawing/2016/ink" xmlns:am3d="http://schemas.microsoft.com/office/drawing/2017/model3d" xmlns:o="urn:schemas-microsoft-com:office:office" xmlns:r="http://schemas.openxmlformats.org/officeDocument/2006/relationships" xmlns:m="http://schemas.openxmlformats.org/officeDocument/2006/math" xmlns:v="urn:schemas-microsoft-com:vml" xmlns:wp14="http://schemas.microsoft.com/office/word/2010/wordprocessingDrawing" xmlns:wp="http://schemas.openxmlformats.org/drawingml/2006/wordprocessingDrawing" xmlns:w10="urn:schemas-microsoft-com:office:word" xmlns:w="http://schemas.openxmlformats.org/wordprocessingml/2006/main" xmlns:w14="http://schemas.microsoft.com/office/word/2010/wordml" xmlns:w15="http://schemas.microsoft.com/office/word/2012/wordml" xmlns:w16cex="http://schemas.microsoft.com/office/word/2018/wordml/cex" xmlns:w16cid="http://schemas.microsoft.com/office/word/2016/wordml/cid" xmlns:w16="http://schemas.microsoft.com/office/word/2018/wordml" xmlns:w16se="http://schemas.microsoft.com/office/word/2015/wordml/symex" xmlns:wpg="http://schemas.microsoft.com/office/word/2010/wordprocessingGroup" xmlns:wpi="http://schemas.microsoft.com/office/word/2010/wordprocessingInk" xmlns:wne="http://schemas.microsoft.com/office/word/2006/wordml" xmlns:wps="http://schemas.microsoft.com/office/word/2010/wordprocessingShape" mc:Ignorable="w14 w15 w16se w16cid w16 w16cex wp14">
+<w:numbering xmlns:wpc="http://schemas.microsoft.com/office/word/2010/wordprocessingCanvas" xmlns:cx="http://schemas.microsoft.com/office/drawing/2014/chartex" xmlns:cx1="http://schemas.microsoft.com/office/drawing/2015/9/8/chartex" xmlns:cx2="http://schemas.microsoft.com/office/drawing/2015/10/21/chartex" xmlns:cx3="http://schemas.microsoft.com/office/drawing/2016/5/9/chartex" xmlns:cx4="http://schemas.microsoft.com/office/drawing/2016/5/10/chartex" xmlns:cx5="http://schemas.microsoft.com/office/drawing/2016/5/11/chartex" xmlns:cx6="http://schemas.microsoft.com/office/drawing/2016/5/12/chartex" xmlns:cx7="http://schemas.microsoft.com/office/drawing/2016/5/13/chartex" xmlns:cx8="http://schemas.microsoft.com/office/drawing/2016/5/14/chartex" xmlns:mc="http://schemas.openxmlformats.org/markup-compatibility/2006" xmlns:aink="http://schemas.microsoft.com/office/drawing/2016/ink" xmlns:am3d="http://schemas.microsoft.com/office/drawing/2017/model3d" xmlns:o="urn:schemas-microsoft-com:office:office" xmlns:r="http://schemas.openxmlformats.org/officeDocument/2006/relationships" xmlns:m="http://schemas.openxmlformats.org/officeDocument/2006/math" xmlns:v="urn:schemas-microsoft-com:vml" xmlns:wp14="http://schemas.microsoft.com/office/word/2010/wordprocessingDrawing" xmlns:wp="http://schemas.openxmlformats.org/drawingml/2006/wordprocessingDrawing" xmlns:w10="urn:schemas-microsoft-com:office:word" xmlns:w="http://schemas.openxmlformats.org/wordprocessingml/2006/main" xmlns:w14="http://schemas.microsoft.com/office/word/2010/wordml" xmlns:w15="http://schemas.microsoft.com/office/word/2012/wordml" xmlns:w16cex="http://schemas.microsoft.com/office/word/2018/wordml/cex" xmlns:w16cid="http://schemas.microsoft.com/office/word/2016/wordml/cid" xmlns:w16="http://schemas.microsoft.com/office/word/2018/wordml" xmlns:w16sdtdh="http://schemas.microsoft.com/office/word/2020/wordml/sdtdatahash" xmlns:w16se="http://schemas.microsoft.com/office/word/2015/wordml/symex" xmlns:wpg="http://schemas.microsoft.com/office/word/2010/wordprocessingGroup" xmlns:wpi="http://schemas.microsoft.com/office/word/2010/wordprocessingInk" xmlns:wne="http://schemas.microsoft.com/office/word/2006/wordml" xmlns:wps="http://schemas.microsoft.com/office/word/2010/wordprocessingShape" mc:Ignorable="w14 w15 w16se w16cid w16 w16cex w16sdtdh wp14">
   <w:abstractNum w:abstractNumId="0" w15:restartNumberingAfterBreak="0">
     <w:nsid w:val="446D4DDB"/>
     <w:multiLevelType w:val="multilevel"/>
@@ -1086,7 +1104,7 @@
 </file>
 
 <file path=word/styles.xml><?xml version="1.0" encoding="utf-8"?>
-<w:styles xmlns:mc="http://schemas.openxmlformats.org/markup-compatibility/2006" xmlns:r="http://schemas.openxmlformats.org/officeDocument/2006/relationships" xmlns:w="http://schemas.openxmlformats.org/wordprocessingml/2006/main" xmlns:w14="http://schemas.microsoft.com/office/word/2010/wordml" xmlns:w15="http://schemas.microsoft.com/office/word/2012/wordml" xmlns:w16cex="http://schemas.microsoft.com/office/word/2018/wordml/cex" xmlns:w16cid="http://schemas.microsoft.com/office/word/2016/wordml/cid" xmlns:w16="http://schemas.microsoft.com/office/word/2018/wordml" xmlns:w16se="http://schemas.microsoft.com/office/word/2015/wordml/symex" mc:Ignorable="w14 w15 w16se w16cid w16 w16cex">
+<w:styles xmlns:mc="http://schemas.openxmlformats.org/markup-compatibility/2006" xmlns:r="http://schemas.openxmlformats.org/officeDocument/2006/relationships" xmlns:w="http://schemas.openxmlformats.org/wordprocessingml/2006/main" xmlns:w14="http://schemas.microsoft.com/office/word/2010/wordml" xmlns:w15="http://schemas.microsoft.com/office/word/2012/wordml" xmlns:w16cex="http://schemas.microsoft.com/office/word/2018/wordml/cex" xmlns:w16cid="http://schemas.microsoft.com/office/word/2016/wordml/cid" xmlns:w16="http://schemas.microsoft.com/office/word/2018/wordml" xmlns:w16sdtdh="http://schemas.microsoft.com/office/word/2020/wordml/sdtdatahash" xmlns:w16se="http://schemas.microsoft.com/office/word/2015/wordml/symex" mc:Ignorable="w14 w15 w16se w16cid w16 w16cex w16sdtdh">
   <w:docDefaults>
     <w:rPrDefault>
       <w:rPr>
@@ -1487,13 +1505,13 @@
       <w:noProof/>
     </w:rPr>
   </w:style>
-  <w:style w:type="character" w:default="1" w:styleId="Fuentedeprrafopredeter">
+  <w:style w:type="character" w:default="1" w:styleId="DefaultParagraphFont">
     <w:name w:val="Default Paragraph Font"/>
     <w:uiPriority w:val="1"/>
     <w:semiHidden/>
     <w:unhideWhenUsed/>
   </w:style>
-  <w:style w:type="table" w:default="1" w:styleId="Tablanormal">
+  <w:style w:type="table" w:default="1" w:styleId="TableNormal">
     <w:name w:val="Normal Table"/>
     <w:uiPriority w:val="99"/>
     <w:semiHidden/>
@@ -1508,17 +1526,17 @@
       </w:tblCellMar>
     </w:tblPr>
   </w:style>
-  <w:style w:type="numbering" w:default="1" w:styleId="Sinlista">
+  <w:style w:type="numbering" w:default="1" w:styleId="NoList">
     <w:name w:val="No List"/>
     <w:uiPriority w:val="99"/>
     <w:semiHidden/>
     <w:unhideWhenUsed/>
   </w:style>
-  <w:style w:type="paragraph" w:styleId="Ttulo">
+  <w:style w:type="paragraph" w:styleId="Title">
     <w:name w:val="Title"/>
     <w:basedOn w:val="Normal"/>
     <w:next w:val="Normal"/>
-    <w:link w:val="TtuloCar"/>
+    <w:link w:val="TitleChar"/>
     <w:uiPriority w:val="10"/>
     <w:qFormat/>
     <w:rsid w:val="00BA3B38"/>
@@ -1534,10 +1552,10 @@
       <w:szCs w:val="56"/>
     </w:rPr>
   </w:style>
-  <w:style w:type="character" w:customStyle="1" w:styleId="TtuloCar">
-    <w:name w:val="Título Car"/>
-    <w:basedOn w:val="Fuentedeprrafopredeter"/>
-    <w:link w:val="Ttulo"/>
+  <w:style w:type="character" w:customStyle="1" w:styleId="TitleChar">
+    <w:name w:val="Title Char"/>
+    <w:basedOn w:val="DefaultParagraphFont"/>
+    <w:link w:val="Title"/>
     <w:uiPriority w:val="10"/>
     <w:rsid w:val="00BA3B38"/>
     <w:rPr>
@@ -1549,7 +1567,7 @@
       <w:szCs w:val="56"/>
     </w:rPr>
   </w:style>
-  <w:style w:type="paragraph" w:styleId="Prrafodelista">
+  <w:style w:type="paragraph" w:styleId="ListParagraph">
     <w:name w:val="List Paragraph"/>
     <w:basedOn w:val="Normal"/>
     <w:uiPriority w:val="34"/>

</xml_diff>